<commit_message>
commit HERE y AUDIT
</commit_message>
<xml_diff>
--- a/PaginaWeb.docx
+++ b/PaginaWeb.docx
@@ -24,16 +24,32 @@
         </w:rPr>
         <w:t xml:space="preserve">Instalación de </w:t>
       </w:r>
+      <w:proofErr w:type="spellStart"/>
       <w:r>
         <w:rPr>
           <w:u w:val="single"/>
         </w:rPr>
-        <w:t>python (CMD)</w:t>
-      </w:r>
-    </w:p>
-    <w:p>
-      <w:r>
-        <w:t>Bajamos la versión de python que queremos y la guardamos en la carpeta</w:t>
+        <w:t>python</w:t>
+      </w:r>
+      <w:proofErr w:type="spellEnd"/>
+      <w:r>
+        <w:rPr>
+          <w:u w:val="single"/>
+        </w:rPr>
+        <w:t xml:space="preserve"> (CMD)</w:t>
+      </w:r>
+    </w:p>
+    <w:p>
+      <w:r>
+        <w:t xml:space="preserve">Bajamos la versión de </w:t>
+      </w:r>
+      <w:proofErr w:type="spellStart"/>
+      <w:r>
+        <w:t>python</w:t>
+      </w:r>
+      <w:proofErr w:type="spellEnd"/>
+      <w:r>
+        <w:t xml:space="preserve"> que queremos y la guardamos en la carpeta</w:t>
       </w:r>
       <w:r>
         <w:t xml:space="preserve"> </w:t>
@@ -67,7 +83,15 @@
     </w:p>
     <w:p>
       <w:r>
-        <w:t>Entramos en la carpeta y vemos un ejecutable llamado "python", copiamos ese ejecutable</w:t>
+        <w:t>Entramos en la carpeta y vemos un ejecutable llamado "</w:t>
+      </w:r>
+      <w:proofErr w:type="spellStart"/>
+      <w:r>
+        <w:t>python</w:t>
+      </w:r>
+      <w:proofErr w:type="spellEnd"/>
+      <w:r>
+        <w:t>", copiamos ese ejecutable</w:t>
       </w:r>
       <w:r>
         <w:t xml:space="preserve"> </w:t>
@@ -78,7 +102,23 @@
     </w:p>
     <w:p>
       <w:r>
-        <w:t>Ejecutamos el python desde el cmd como python3.</w:t>
+        <w:t xml:space="preserve">Ejecutamos el </w:t>
+      </w:r>
+      <w:proofErr w:type="spellStart"/>
+      <w:r>
+        <w:t>python</w:t>
+      </w:r>
+      <w:proofErr w:type="spellEnd"/>
+      <w:r>
+        <w:t xml:space="preserve"> desde el </w:t>
+      </w:r>
+      <w:proofErr w:type="spellStart"/>
+      <w:r>
+        <w:t>cmd</w:t>
+      </w:r>
+      <w:proofErr w:type="spellEnd"/>
+      <w:r>
+        <w:t xml:space="preserve"> como python3.</w:t>
       </w:r>
       <w:r>
         <w:t>8</w:t>
@@ -194,8 +234,30 @@
         <w:rPr>
           <w:lang w:val="en-GB"/>
         </w:rPr>
-        <w:t>python -m venv env_BACK</w:t>
-      </w:r>
+        <w:t xml:space="preserve">python -m </w:t>
+      </w:r>
+      <w:proofErr w:type="spellStart"/>
+      <w:r>
+        <w:rPr>
+          <w:lang w:val="en-GB"/>
+        </w:rPr>
+        <w:t>venv</w:t>
+      </w:r>
+      <w:proofErr w:type="spellEnd"/>
+      <w:r>
+        <w:rPr>
+          <w:lang w:val="en-GB"/>
+        </w:rPr>
+        <w:t xml:space="preserve"> </w:t>
+      </w:r>
+      <w:proofErr w:type="spellStart"/>
+      <w:r>
+        <w:rPr>
+          <w:lang w:val="en-GB"/>
+        </w:rPr>
+        <w:t>env_BACK</w:t>
+      </w:r>
+      <w:proofErr w:type="spellEnd"/>
     </w:p>
     <w:p>
       <w:pPr>
@@ -293,7 +355,21 @@
         <w:rPr>
           <w:u w:val="single"/>
         </w:rPr>
-        <w:t>(BASH GIT, segundo botón una vez instalado git)</w:t>
+        <w:t xml:space="preserve">(BASH GIT, segundo botón una vez instalado </w:t>
+      </w:r>
+      <w:proofErr w:type="spellStart"/>
+      <w:r>
+        <w:rPr>
+          <w:u w:val="single"/>
+        </w:rPr>
+        <w:t>git</w:t>
+      </w:r>
+      <w:proofErr w:type="spellEnd"/>
+      <w:r>
+        <w:rPr>
+          <w:u w:val="single"/>
+        </w:rPr>
+        <w:t>)</w:t>
       </w:r>
     </w:p>
     <w:p>
@@ -305,12 +381,25 @@
         </w:numPr>
       </w:pPr>
       <w:r>
-        <w:t>Instalación de git</w:t>
-      </w:r>
-    </w:p>
-    <w:p>
-      <w:r>
-        <w:t>Me bajo git de su página web</w:t>
+        <w:t xml:space="preserve">Instalación de </w:t>
+      </w:r>
+      <w:proofErr w:type="spellStart"/>
+      <w:r>
+        <w:t>git</w:t>
+      </w:r>
+      <w:proofErr w:type="spellEnd"/>
+    </w:p>
+    <w:p>
+      <w:r>
+        <w:t xml:space="preserve">Me bajo </w:t>
+      </w:r>
+      <w:proofErr w:type="spellStart"/>
+      <w:r>
+        <w:t>git</w:t>
+      </w:r>
+      <w:proofErr w:type="spellEnd"/>
+      <w:r>
+        <w:t xml:space="preserve"> de su página web</w:t>
       </w:r>
     </w:p>
     <w:p>
@@ -327,8 +416,21 @@
         </w:numPr>
       </w:pPr>
       <w:r>
-        <w:t xml:space="preserve"> git --version</w:t>
-      </w:r>
+        <w:t xml:space="preserve"> </w:t>
+      </w:r>
+      <w:proofErr w:type="spellStart"/>
+      <w:r>
+        <w:t>git</w:t>
+      </w:r>
+      <w:proofErr w:type="spellEnd"/>
+      <w:r>
+        <w:t xml:space="preserve"> --</w:t>
+      </w:r>
+      <w:proofErr w:type="spellStart"/>
+      <w:r>
+        <w:t>version</w:t>
+      </w:r>
+      <w:proofErr w:type="spellEnd"/>
     </w:p>
     <w:p>
       <w:pPr>
@@ -342,8 +444,13 @@
         <w:t>Creación nuevo proyecto</w:t>
       </w:r>
       <w:r>
-        <w:t xml:space="preserve"> git</w:t>
-      </w:r>
+        <w:t xml:space="preserve"> </w:t>
+      </w:r>
+      <w:proofErr w:type="spellStart"/>
+      <w:r>
+        <w:t>git</w:t>
+      </w:r>
+      <w:proofErr w:type="spellEnd"/>
     </w:p>
     <w:p>
       <w:r>
@@ -384,7 +491,15 @@
         </w:numPr>
       </w:pPr>
       <w:r>
-        <w:t xml:space="preserve">Me voy a la página de git y me creo un </w:t>
+        <w:t xml:space="preserve">Me voy a la página de </w:t>
+      </w:r>
+      <w:proofErr w:type="spellStart"/>
+      <w:r>
+        <w:t>git</w:t>
+      </w:r>
+      <w:proofErr w:type="spellEnd"/>
+      <w:r>
+        <w:t xml:space="preserve"> y me creo un </w:t>
       </w:r>
       <w:r>
         <w:t>repositorio, en este caso lo he llamado EY_WEBPAGE</w:t>
@@ -407,7 +522,15 @@
         <w:ind w:left="708"/>
       </w:pPr>
       <w:r>
-        <w:t>Abriendo la terminal de bash con el segundo botón en la ruta de arriba:</w:t>
+        <w:t xml:space="preserve">Abriendo la terminal de </w:t>
+      </w:r>
+      <w:proofErr w:type="spellStart"/>
+      <w:r>
+        <w:t>bash</w:t>
+      </w:r>
+      <w:proofErr w:type="spellEnd"/>
+      <w:r>
+        <w:t xml:space="preserve"> con el segundo botón en la ruta de arriba:</w:t>
       </w:r>
     </w:p>
     <w:p>
@@ -484,9 +607,19 @@
       <w:r>
         <w:t xml:space="preserve"> </w:t>
       </w:r>
-      <w:r>
-        <w:t>git init</w:t>
-      </w:r>
+      <w:proofErr w:type="spellStart"/>
+      <w:r>
+        <w:t>git</w:t>
+      </w:r>
+      <w:proofErr w:type="spellEnd"/>
+      <w:r>
+        <w:t xml:space="preserve"> </w:t>
+      </w:r>
+      <w:proofErr w:type="spellStart"/>
+      <w:r>
+        <w:t>init</w:t>
+      </w:r>
+      <w:proofErr w:type="spellEnd"/>
     </w:p>
     <w:p>
       <w:pPr>
@@ -521,12 +654,27 @@
       <w:r>
         <w:t xml:space="preserve"> </w:t>
       </w:r>
-      <w:r>
-        <w:t xml:space="preserve">git add </w:t>
+      <w:proofErr w:type="spellStart"/>
+      <w:r>
+        <w:t>git</w:t>
+      </w:r>
+      <w:proofErr w:type="spellEnd"/>
+      <w:r>
+        <w:t xml:space="preserve"> </w:t>
+      </w:r>
+      <w:proofErr w:type="spellStart"/>
+      <w:proofErr w:type="gramStart"/>
+      <w:r>
+        <w:t>add</w:t>
+      </w:r>
+      <w:proofErr w:type="spellEnd"/>
+      <w:r>
+        <w:t xml:space="preserve"> </w:t>
       </w:r>
       <w:r>
         <w:t>.</w:t>
       </w:r>
+      <w:proofErr w:type="gramEnd"/>
     </w:p>
     <w:p>
       <w:pPr>
@@ -611,9 +759,27 @@
         <w:lastRenderedPageBreak/>
         <w:t xml:space="preserve"> </w:t>
       </w:r>
-      <w:r>
-        <w:t>git branch -M master</w:t>
-      </w:r>
+      <w:proofErr w:type="spellStart"/>
+      <w:r>
+        <w:t>git</w:t>
+      </w:r>
+      <w:proofErr w:type="spellEnd"/>
+      <w:r>
+        <w:t xml:space="preserve"> </w:t>
+      </w:r>
+      <w:proofErr w:type="spellStart"/>
+      <w:r>
+        <w:t>branch</w:t>
+      </w:r>
+      <w:proofErr w:type="spellEnd"/>
+      <w:r>
+        <w:t xml:space="preserve"> -M </w:t>
+      </w:r>
+      <w:proofErr w:type="gramStart"/>
+      <w:r>
+        <w:t>master</w:t>
+      </w:r>
+      <w:proofErr w:type="gramEnd"/>
     </w:p>
     <w:p>
       <w:pPr>
@@ -703,9 +869,35 @@
         </w:rPr>
         <w:t xml:space="preserve"> </w:t>
       </w:r>
-      <w:r>
-        <w:t>git push -u origin master</w:t>
-      </w:r>
+      <w:proofErr w:type="spellStart"/>
+      <w:r>
+        <w:t>git</w:t>
+      </w:r>
+      <w:proofErr w:type="spellEnd"/>
+      <w:r>
+        <w:t xml:space="preserve"> </w:t>
+      </w:r>
+      <w:proofErr w:type="spellStart"/>
+      <w:r>
+        <w:t>push</w:t>
+      </w:r>
+      <w:proofErr w:type="spellEnd"/>
+      <w:r>
+        <w:t xml:space="preserve"> -u </w:t>
+      </w:r>
+      <w:proofErr w:type="spellStart"/>
+      <w:r>
+        <w:t>origin</w:t>
+      </w:r>
+      <w:proofErr w:type="spellEnd"/>
+      <w:r>
+        <w:t xml:space="preserve"> </w:t>
+      </w:r>
+      <w:proofErr w:type="gramStart"/>
+      <w:r>
+        <w:t>master</w:t>
+      </w:r>
+      <w:proofErr w:type="gramEnd"/>
     </w:p>
     <w:p>
       <w:pPr>
@@ -724,9 +916,11 @@
       <w:r>
         <w:t xml:space="preserve">de proyectos </w:t>
       </w:r>
+      <w:proofErr w:type="spellStart"/>
       <w:r>
         <w:t>git</w:t>
       </w:r>
+      <w:proofErr w:type="spellEnd"/>
     </w:p>
     <w:p>
       <w:r>
@@ -775,7 +969,15 @@
         <w:ind w:left="708"/>
       </w:pPr>
       <w:r>
-        <w:t>Abriendo la terminal de bash con el segundo botón en la ruta de arriba:</w:t>
+        <w:t xml:space="preserve">Abriendo la terminal de </w:t>
+      </w:r>
+      <w:proofErr w:type="spellStart"/>
+      <w:r>
+        <w:t>bash</w:t>
+      </w:r>
+      <w:proofErr w:type="spellEnd"/>
+      <w:r>
+        <w:t xml:space="preserve"> con el segundo botón en la ruta de arriba:</w:t>
       </w:r>
     </w:p>
     <w:p>
@@ -811,9 +1013,19 @@
       <w:r>
         <w:t xml:space="preserve"> </w:t>
       </w:r>
-      <w:r>
-        <w:t>git init</w:t>
-      </w:r>
+      <w:proofErr w:type="spellStart"/>
+      <w:r>
+        <w:t>git</w:t>
+      </w:r>
+      <w:proofErr w:type="spellEnd"/>
+      <w:r>
+        <w:t xml:space="preserve"> </w:t>
+      </w:r>
+      <w:proofErr w:type="spellStart"/>
+      <w:r>
+        <w:t>init</w:t>
+      </w:r>
+      <w:proofErr w:type="spellEnd"/>
     </w:p>
     <w:p>
       <w:pPr>
@@ -848,9 +1060,24 @@
       <w:r>
         <w:t xml:space="preserve"> </w:t>
       </w:r>
-      <w:r>
-        <w:t>git add .</w:t>
-      </w:r>
+      <w:proofErr w:type="spellStart"/>
+      <w:r>
+        <w:t>git</w:t>
+      </w:r>
+      <w:proofErr w:type="spellEnd"/>
+      <w:r>
+        <w:t xml:space="preserve"> </w:t>
+      </w:r>
+      <w:proofErr w:type="spellStart"/>
+      <w:proofErr w:type="gramStart"/>
+      <w:r>
+        <w:t>add</w:t>
+      </w:r>
+      <w:proofErr w:type="spellEnd"/>
+      <w:r>
+        <w:t xml:space="preserve"> .</w:t>
+      </w:r>
+      <w:proofErr w:type="gramEnd"/>
     </w:p>
     <w:p>
       <w:pPr>
@@ -952,9 +1179,27 @@
         </w:rPr>
         <w:t xml:space="preserve"> </w:t>
       </w:r>
-      <w:r>
-        <w:t>git branch -M master</w:t>
-      </w:r>
+      <w:proofErr w:type="spellStart"/>
+      <w:r>
+        <w:t>git</w:t>
+      </w:r>
+      <w:proofErr w:type="spellEnd"/>
+      <w:r>
+        <w:t xml:space="preserve"> </w:t>
+      </w:r>
+      <w:proofErr w:type="spellStart"/>
+      <w:r>
+        <w:t>branch</w:t>
+      </w:r>
+      <w:proofErr w:type="spellEnd"/>
+      <w:r>
+        <w:t xml:space="preserve"> -M </w:t>
+      </w:r>
+      <w:proofErr w:type="gramStart"/>
+      <w:r>
+        <w:t>master</w:t>
+      </w:r>
+      <w:proofErr w:type="gramEnd"/>
     </w:p>
     <w:p>
       <w:pPr>
@@ -2024,8 +2269,17 @@
           <w:i/>
           <w:iCs/>
         </w:rPr>
-        <w:t>Instalar NodeJS</w:t>
-      </w:r>
+        <w:t xml:space="preserve">Instalar </w:t>
+      </w:r>
+      <w:proofErr w:type="spellStart"/>
+      <w:r>
+        <w:rPr>
+          <w:i/>
+          <w:iCs/>
+        </w:rPr>
+        <w:t>NodeJS</w:t>
+      </w:r>
+      <w:proofErr w:type="spellEnd"/>
     </w:p>
     <w:p>
       <w:pPr>
@@ -2056,7 +2310,23 @@
           <w:i/>
           <w:iCs/>
         </w:rPr>
-        <w:t>Ver si está bien instalado NodeJS y ver su versión</w:t>
+        <w:t xml:space="preserve">Ver si está bien instalado </w:t>
+      </w:r>
+      <w:proofErr w:type="spellStart"/>
+      <w:r>
+        <w:rPr>
+          <w:i/>
+          <w:iCs/>
+        </w:rPr>
+        <w:t>NodeJS</w:t>
+      </w:r>
+      <w:proofErr w:type="spellEnd"/>
+      <w:r>
+        <w:rPr>
+          <w:i/>
+          <w:iCs/>
+        </w:rPr>
+        <w:t xml:space="preserve"> y ver su versión</w:t>
       </w:r>
     </w:p>
     <w:p>
@@ -2073,11 +2343,19 @@
       <w:r>
         <w:t xml:space="preserve"> </w:t>
       </w:r>
-      <w:r>
-        <w:rPr>
-          <w:lang w:val="en-GB"/>
-        </w:rPr>
-        <w:t>npm -v</w:t>
+      <w:proofErr w:type="spellStart"/>
+      <w:r>
+        <w:rPr>
+          <w:lang w:val="en-GB"/>
+        </w:rPr>
+        <w:t>npm</w:t>
+      </w:r>
+      <w:proofErr w:type="spellEnd"/>
+      <w:r>
+        <w:rPr>
+          <w:lang w:val="en-GB"/>
+        </w:rPr>
+        <w:t xml:space="preserve"> -v</w:t>
       </w:r>
     </w:p>
     <w:p>
@@ -2121,8 +2399,17 @@
           <w:i/>
           <w:iCs/>
         </w:rPr>
-        <w:t>Instalar angularCLI</w:t>
-      </w:r>
+        <w:t xml:space="preserve">Instalar </w:t>
+      </w:r>
+      <w:proofErr w:type="spellStart"/>
+      <w:r>
+        <w:rPr>
+          <w:i/>
+          <w:iCs/>
+        </w:rPr>
+        <w:t>angularCLI</w:t>
+      </w:r>
+      <w:proofErr w:type="spellEnd"/>
     </w:p>
     <w:p>
       <w:pPr>
@@ -2138,11 +2425,19 @@
       <w:r>
         <w:t xml:space="preserve"> </w:t>
       </w:r>
-      <w:r>
-        <w:rPr>
-          <w:lang w:val="en-GB"/>
-        </w:rPr>
-        <w:t>npm install -g @angular/cli</w:t>
+      <w:proofErr w:type="spellStart"/>
+      <w:r>
+        <w:rPr>
+          <w:lang w:val="en-GB"/>
+        </w:rPr>
+        <w:t>npm</w:t>
+      </w:r>
+      <w:proofErr w:type="spellEnd"/>
+      <w:r>
+        <w:rPr>
+          <w:lang w:val="en-GB"/>
+        </w:rPr>
+        <w:t xml:space="preserve"> install -g @angular/cli</w:t>
       </w:r>
     </w:p>
     <w:p>
@@ -2162,8 +2457,17 @@
           <w:i/>
           <w:iCs/>
         </w:rPr>
-        <w:t>Ver si está bien instalado angularCLI</w:t>
-      </w:r>
+        <w:t xml:space="preserve">Ver si está bien instalado </w:t>
+      </w:r>
+      <w:proofErr w:type="spellStart"/>
+      <w:r>
+        <w:rPr>
+          <w:i/>
+          <w:iCs/>
+        </w:rPr>
+        <w:t>angularCLI</w:t>
+      </w:r>
+      <w:proofErr w:type="spellEnd"/>
     </w:p>
     <w:p>
       <w:pPr>
@@ -2214,8 +2518,18 @@
           <w:bCs/>
           <w:u w:val="single"/>
         </w:rPr>
-        <w:t>Creación del workspace</w:t>
-      </w:r>
+        <w:t xml:space="preserve">Creación del </w:t>
+      </w:r>
+      <w:proofErr w:type="spellStart"/>
+      <w:r>
+        <w:rPr>
+          <w:b/>
+          <w:bCs/>
+          <w:u w:val="single"/>
+        </w:rPr>
+        <w:t>workspace</w:t>
+      </w:r>
+      <w:proofErr w:type="spellEnd"/>
       <w:r>
         <w:rPr>
           <w:b/>
@@ -2327,7 +2641,21 @@
         <w:rPr>
           <w:lang w:val="en-GB"/>
         </w:rPr>
-        <w:t>ng new WS-ANGULAR --createApplication="false"</w:t>
+        <w:t>ng new WS-ANGULAR --</w:t>
+      </w:r>
+      <w:proofErr w:type="spellStart"/>
+      <w:r>
+        <w:rPr>
+          <w:lang w:val="en-GB"/>
+        </w:rPr>
+        <w:t>createApplication</w:t>
+      </w:r>
+      <w:proofErr w:type="spellEnd"/>
+      <w:r>
+        <w:rPr>
+          <w:lang w:val="en-GB"/>
+        </w:rPr>
+        <w:t>="false"</w:t>
       </w:r>
     </w:p>
     <w:p>
@@ -2357,16 +2685,34 @@
         <w:t>Borrar e</w:t>
       </w:r>
       <w:r>
-        <w:t>l fichero “</w:t>
-      </w:r>
-      <w:r>
-        <w:t>.gitignore</w:t>
-      </w:r>
+        <w:t xml:space="preserve">l fichero </w:t>
+      </w:r>
+      <w:proofErr w:type="gramStart"/>
+      <w:r>
+        <w:t>“</w:t>
+      </w:r>
+      <w:r>
+        <w:t>.</w:t>
+      </w:r>
+      <w:proofErr w:type="spellStart"/>
+      <w:r>
+        <w:t>gitignore</w:t>
+      </w:r>
+      <w:proofErr w:type="spellEnd"/>
+      <w:proofErr w:type="gramEnd"/>
       <w:r>
         <w:t>”</w:t>
       </w:r>
       <w:r>
-        <w:t>, y la carpeta oculta “.git”</w:t>
+        <w:t>, y la carpeta oculta “.</w:t>
+      </w:r>
+      <w:proofErr w:type="spellStart"/>
+      <w:r>
+        <w:t>git</w:t>
+      </w:r>
+      <w:proofErr w:type="spellEnd"/>
+      <w:r>
+        <w:t>”</w:t>
       </w:r>
     </w:p>
     <w:p/>
@@ -2389,8 +2735,18 @@
           <w:bCs/>
           <w:u w:val="single"/>
         </w:rPr>
-        <w:t>Creación de aplicacione</w:t>
-      </w:r>
+        <w:t xml:space="preserve">Creación de </w:t>
+      </w:r>
+      <w:proofErr w:type="spellStart"/>
+      <w:r>
+        <w:rPr>
+          <w:b/>
+          <w:bCs/>
+          <w:u w:val="single"/>
+        </w:rPr>
+        <w:t>aplicacione</w:t>
+      </w:r>
+      <w:proofErr w:type="spellEnd"/>
       <w:r>
         <w:rPr>
           <w:b/>
@@ -2556,8 +2912,16 @@
         <w:rPr>
           <w:lang w:val="es-ES_tradnl"/>
         </w:rPr>
-        <w:t>Es una aplicación en la cual existe la página de inicio y tiene la navbar</w:t>
-      </w:r>
+        <w:t xml:space="preserve">Es una aplicación en la cual existe la página de inicio y tiene la </w:t>
+      </w:r>
+      <w:proofErr w:type="spellStart"/>
+      <w:r>
+        <w:rPr>
+          <w:lang w:val="es-ES_tradnl"/>
+        </w:rPr>
+        <w:t>navbar</w:t>
+      </w:r>
+      <w:proofErr w:type="spellEnd"/>
     </w:p>
     <w:p>
       <w:pPr>
@@ -2601,17 +2965,53 @@
         </w:rPr>
         <w:t xml:space="preserve"> (</w:t>
       </w:r>
+      <w:proofErr w:type="spellStart"/>
       <w:r>
         <w:rPr>
           <w:lang w:val="es-ES_tradnl"/>
         </w:rPr>
-        <w:t>automatic a</w:t>
-      </w:r>
+        <w:t>automatic</w:t>
+      </w:r>
+      <w:proofErr w:type="spellEnd"/>
       <w:r>
         <w:rPr>
           <w:lang w:val="es-ES_tradnl"/>
         </w:rPr>
-        <w:t>udit proces)</w:t>
+        <w:t xml:space="preserve"> </w:t>
+      </w:r>
+      <w:proofErr w:type="spellStart"/>
+      <w:r>
+        <w:rPr>
+          <w:lang w:val="es-ES_tradnl"/>
+        </w:rPr>
+        <w:t>a</w:t>
+      </w:r>
+      <w:r>
+        <w:rPr>
+          <w:lang w:val="es-ES_tradnl"/>
+        </w:rPr>
+        <w:t>udit</w:t>
+      </w:r>
+      <w:proofErr w:type="spellEnd"/>
+      <w:r>
+        <w:rPr>
+          <w:lang w:val="es-ES_tradnl"/>
+        </w:rPr>
+        <w:t xml:space="preserve"> </w:t>
+      </w:r>
+      <w:proofErr w:type="spellStart"/>
+      <w:r>
+        <w:rPr>
+          <w:lang w:val="es-ES_tradnl"/>
+        </w:rPr>
+        <w:t>proces</w:t>
+      </w:r>
+      <w:proofErr w:type="spellEnd"/>
+      <w:r>
+        <w:rPr>
+          <w:lang w:val="es-ES_tradnl"/>
+        </w:rPr>
+        <w:t>)</w:t>
       </w:r>
     </w:p>
     <w:p>
@@ -2632,7 +3032,21 @@
         <w:rPr>
           <w:lang w:val="en-GB"/>
         </w:rPr>
-        <w:t>ng generate application</w:t>
+        <w:t xml:space="preserve">ng </w:t>
+      </w:r>
+      <w:proofErr w:type="gramStart"/>
+      <w:r>
+        <w:rPr>
+          <w:lang w:val="en-GB"/>
+        </w:rPr>
+        <w:t>generate</w:t>
+      </w:r>
+      <w:proofErr w:type="gramEnd"/>
+      <w:r>
+        <w:rPr>
+          <w:lang w:val="en-GB"/>
+        </w:rPr>
+        <w:t xml:space="preserve"> application</w:t>
       </w:r>
       <w:r>
         <w:rPr>
@@ -2729,8 +3143,21 @@
         </w:numPr>
       </w:pPr>
       <w:r>
-        <w:t xml:space="preserve"> ng g c components/hero</w:t>
-      </w:r>
+        <w:t xml:space="preserve"> ng g c </w:t>
+      </w:r>
+      <w:proofErr w:type="spellStart"/>
+      <w:r>
+        <w:t>components</w:t>
+      </w:r>
+      <w:proofErr w:type="spellEnd"/>
+      <w:r>
+        <w:t>/</w:t>
+      </w:r>
+      <w:proofErr w:type="spellStart"/>
+      <w:r>
+        <w:t>hero</w:t>
+      </w:r>
+      <w:proofErr w:type="spellEnd"/>
     </w:p>
     <w:p>
       <w:pPr>
@@ -2773,6 +3200,32 @@
         </w:rPr>
         <w:t xml:space="preserve"> ng g c components/page404</w:t>
       </w:r>
+    </w:p>
+    <w:p>
+      <w:pPr>
+        <w:pStyle w:val="Prrafodelista"/>
+        <w:numPr>
+          <w:ilvl w:val="0"/>
+          <w:numId w:val="33"/>
+        </w:numPr>
+        <w:rPr>
+          <w:lang w:val="en-GB"/>
+        </w:rPr>
+      </w:pPr>
+      <w:r>
+        <w:rPr>
+          <w:lang w:val="en-GB"/>
+        </w:rPr>
+        <w:t xml:space="preserve"> ng g c components/audit/</w:t>
+      </w:r>
+      <w:proofErr w:type="gramStart"/>
+      <w:r>
+        <w:rPr>
+          <w:lang w:val="en-GB"/>
+        </w:rPr>
+        <w:t>external-audit</w:t>
+      </w:r>
+      <w:proofErr w:type="gramEnd"/>
     </w:p>
     <w:p>
       <w:pPr>
@@ -2809,8 +3262,16 @@
         <w:rPr>
           <w:lang w:val="en-GB"/>
         </w:rPr>
-        <w:t xml:space="preserve"> ng serve</w:t>
-      </w:r>
+        <w:t xml:space="preserve"> ng </w:t>
+      </w:r>
+      <w:proofErr w:type="gramStart"/>
+      <w:r>
+        <w:rPr>
+          <w:lang w:val="en-GB"/>
+        </w:rPr>
+        <w:t>serve</w:t>
+      </w:r>
+      <w:proofErr w:type="gramEnd"/>
     </w:p>
     <w:p>
       <w:pPr>
@@ -2958,7 +3419,21 @@
         <w:rPr>
           <w:lang w:val="es-ES_tradnl"/>
         </w:rPr>
-        <w:t>Bootstrap, jquery, Popper.js</w:t>
+        <w:t xml:space="preserve">Bootstrap, </w:t>
+      </w:r>
+      <w:proofErr w:type="spellStart"/>
+      <w:r>
+        <w:rPr>
+          <w:lang w:val="es-ES_tradnl"/>
+        </w:rPr>
+        <w:t>jquery</w:t>
+      </w:r>
+      <w:proofErr w:type="spellEnd"/>
+      <w:r>
+        <w:rPr>
+          <w:lang w:val="es-ES_tradnl"/>
+        </w:rPr>
+        <w:t>, Popper.js</w:t>
       </w:r>
     </w:p>
     <w:p>
@@ -2996,8 +3471,16 @@
         <w:rPr>
           <w:lang w:val="es-ES_tradnl"/>
         </w:rPr>
-        <w:t>Es una aplicación en la cual existe la página de inicio y tiene la navbar</w:t>
-      </w:r>
+        <w:t xml:space="preserve">Es una aplicación en la cual existe la página de inicio y tiene la </w:t>
+      </w:r>
+      <w:proofErr w:type="spellStart"/>
+      <w:r>
+        <w:rPr>
+          <w:lang w:val="es-ES_tradnl"/>
+        </w:rPr>
+        <w:t>navbar</w:t>
+      </w:r>
+      <w:proofErr w:type="spellEnd"/>
     </w:p>
     <w:p>
       <w:pPr>
@@ -3064,11 +3547,33 @@
         </w:rPr>
         <w:t xml:space="preserve"> </w:t>
       </w:r>
-      <w:r>
-        <w:rPr>
-          <w:lang w:val="en-GB"/>
-        </w:rPr>
-        <w:t>npm install bootstrap jquery popper.js</w:t>
+      <w:proofErr w:type="spellStart"/>
+      <w:r>
+        <w:rPr>
+          <w:lang w:val="en-GB"/>
+        </w:rPr>
+        <w:t>npm</w:t>
+      </w:r>
+      <w:proofErr w:type="spellEnd"/>
+      <w:r>
+        <w:rPr>
+          <w:lang w:val="en-GB"/>
+        </w:rPr>
+        <w:t xml:space="preserve"> install bootstrap </w:t>
+      </w:r>
+      <w:proofErr w:type="spellStart"/>
+      <w:r>
+        <w:rPr>
+          <w:lang w:val="en-GB"/>
+        </w:rPr>
+        <w:t>jquery</w:t>
+      </w:r>
+      <w:proofErr w:type="spellEnd"/>
+      <w:r>
+        <w:rPr>
+          <w:lang w:val="en-GB"/>
+        </w:rPr>
+        <w:t xml:space="preserve"> popper.js</w:t>
       </w:r>
     </w:p>
     <w:p>
@@ -3086,8 +3591,16 @@
         <w:rPr>
           <w:lang w:val="es-ES_tradnl"/>
         </w:rPr>
-        <w:t>Comando para usar las librerías de Electron</w:t>
-      </w:r>
+        <w:t xml:space="preserve">Comando para usar las librerías de </w:t>
+      </w:r>
+      <w:proofErr w:type="spellStart"/>
+      <w:r>
+        <w:rPr>
+          <w:lang w:val="es-ES_tradnl"/>
+        </w:rPr>
+        <w:t>Electron</w:t>
+      </w:r>
+      <w:proofErr w:type="spellEnd"/>
     </w:p>
     <w:p>
       <w:pPr>
@@ -3103,11 +3616,33 @@
       <w:r>
         <w:t xml:space="preserve">  </w:t>
       </w:r>
-      <w:r>
-        <w:rPr>
-          <w:lang w:val="en-GB"/>
-        </w:rPr>
-        <w:t>npm install ngx-electron --save</w:t>
+      <w:proofErr w:type="spellStart"/>
+      <w:r>
+        <w:rPr>
+          <w:lang w:val="en-GB"/>
+        </w:rPr>
+        <w:t>npm</w:t>
+      </w:r>
+      <w:proofErr w:type="spellEnd"/>
+      <w:r>
+        <w:rPr>
+          <w:lang w:val="en-GB"/>
+        </w:rPr>
+        <w:t xml:space="preserve"> install </w:t>
+      </w:r>
+      <w:proofErr w:type="spellStart"/>
+      <w:r>
+        <w:rPr>
+          <w:lang w:val="en-GB"/>
+        </w:rPr>
+        <w:t>ngx</w:t>
+      </w:r>
+      <w:proofErr w:type="spellEnd"/>
+      <w:r>
+        <w:rPr>
+          <w:lang w:val="en-GB"/>
+        </w:rPr>
+        <w:t>-electron --save</w:t>
       </w:r>
     </w:p>
     <w:p>
@@ -3161,14 +3696,82 @@
         <w:t xml:space="preserve">El paso 0, es que angular se va al fichero </w:t>
       </w:r>
       <w:r>
+        <w:rPr>
+          <w:b/>
+          <w:bCs/>
+        </w:rPr>
         <w:t>app.component.html</w:t>
       </w:r>
       <w:r>
-        <w:t xml:space="preserve"> para ver que muestra, aquí es donde estará la navbar y luego todas las rutas que estarán en el fichero </w:t>
-      </w:r>
-      <w:r>
-        <w:t>app-routing.module.ts</w:t>
-      </w:r>
+        <w:t xml:space="preserve"> para ver que muestra, aquí es donde estará la </w:t>
+      </w:r>
+      <w:proofErr w:type="spellStart"/>
+      <w:r>
+        <w:t>navbar</w:t>
+      </w:r>
+      <w:proofErr w:type="spellEnd"/>
+      <w:r>
+        <w:t xml:space="preserve"> y luego todas las rutas</w:t>
+      </w:r>
+      <w:r>
+        <w:t xml:space="preserve">, </w:t>
+      </w:r>
+      <w:r>
+        <w:t>&lt;</w:t>
+      </w:r>
+      <w:proofErr w:type="spellStart"/>
+      <w:r>
+        <w:t>router</w:t>
+      </w:r>
+      <w:proofErr w:type="spellEnd"/>
+      <w:r>
+        <w:t>-outlet&gt;</w:t>
+      </w:r>
+      <w:r>
+        <w:t xml:space="preserve"> </w:t>
+      </w:r>
+      <w:r>
+        <w:t>&lt;/</w:t>
+      </w:r>
+      <w:proofErr w:type="spellStart"/>
+      <w:r>
+        <w:t>router</w:t>
+      </w:r>
+      <w:proofErr w:type="spellEnd"/>
+      <w:r>
+        <w:t>-outlet&gt;</w:t>
+      </w:r>
+      <w:r>
+        <w:t xml:space="preserve">, </w:t>
+      </w:r>
+      <w:r>
+        <w:t xml:space="preserve">que estarán en el fichero </w:t>
+      </w:r>
+      <w:r>
+        <w:rPr>
+          <w:b/>
+          <w:bCs/>
+        </w:rPr>
+        <w:t>app-</w:t>
+      </w:r>
+      <w:proofErr w:type="spellStart"/>
+      <w:proofErr w:type="gramStart"/>
+      <w:r>
+        <w:rPr>
+          <w:b/>
+          <w:bCs/>
+        </w:rPr>
+        <w:t>routing.module</w:t>
+      </w:r>
+      <w:proofErr w:type="gramEnd"/>
+      <w:r>
+        <w:rPr>
+          <w:b/>
+          <w:bCs/>
+        </w:rPr>
+        <w:t>.ts</w:t>
+      </w:r>
+      <w:proofErr w:type="spellEnd"/>
     </w:p>
     <w:p>
       <w:pPr>
@@ -3191,7 +3794,15 @@
         </w:numPr>
       </w:pPr>
       <w:r>
-        <w:t xml:space="preserve">Usuario escribe url, por ejemplo </w:t>
+        <w:t xml:space="preserve">Usuario escribe </w:t>
+      </w:r>
+      <w:proofErr w:type="spellStart"/>
+      <w:r>
+        <w:t>url</w:t>
+      </w:r>
+      <w:proofErr w:type="spellEnd"/>
+      <w:r>
+        <w:t xml:space="preserve">, por ejemplo </w:t>
       </w:r>
       <w:r>
         <w:t>http://localhost:4200/</w:t>
@@ -3206,16 +3817,77 @@
         </w:numPr>
       </w:pPr>
       <w:r>
-        <w:t>Lo que hace angular aquí es irse al fichero “</w:t>
-      </w:r>
-      <w:r>
-        <w:t>app-routing.module.ts</w:t>
-      </w:r>
-      <w:r>
-        <w:t xml:space="preserve">” que es el fichero donde están todas las rutas. En este caso se iría al </w:t>
-      </w:r>
-      <w:r>
-        <w:t>path:''</w:t>
+        <w:t>Lo que hace angular aquí es irse al fichero</w:t>
+      </w:r>
+      <w:r>
+        <w:t xml:space="preserve"> </w:t>
+      </w:r>
+      <w:r>
+        <w:rPr>
+          <w:b/>
+          <w:bCs/>
+        </w:rPr>
+        <w:t>app.component.htm</w:t>
+      </w:r>
+      <w:r>
+        <w:rPr>
+          <w:b/>
+          <w:bCs/>
+        </w:rPr>
+        <w:t>l</w:t>
+      </w:r>
+      <w:r>
+        <w:t>, aquí muestro lo que haya y se va a la ruta marcada a través del tag &lt;</w:t>
+      </w:r>
+      <w:proofErr w:type="spellStart"/>
+      <w:r>
+        <w:t>router</w:t>
+      </w:r>
+      <w:proofErr w:type="spellEnd"/>
+      <w:r>
+        <w:t>-outlet&gt; que estará en el fichero</w:t>
+      </w:r>
+      <w:r>
+        <w:t xml:space="preserve"> </w:t>
+      </w:r>
+      <w:r>
+        <w:rPr>
+          <w:b/>
+          <w:bCs/>
+        </w:rPr>
+        <w:t>app-</w:t>
+      </w:r>
+      <w:proofErr w:type="spellStart"/>
+      <w:proofErr w:type="gramStart"/>
+      <w:r>
+        <w:rPr>
+          <w:b/>
+          <w:bCs/>
+        </w:rPr>
+        <w:t>routing.module</w:t>
+      </w:r>
+      <w:proofErr w:type="gramEnd"/>
+      <w:r>
+        <w:rPr>
+          <w:b/>
+          <w:bCs/>
+        </w:rPr>
+        <w:t>.ts</w:t>
+      </w:r>
+      <w:proofErr w:type="spellEnd"/>
+      <w:r>
+        <w:t>,</w:t>
+      </w:r>
+      <w:r>
+        <w:t xml:space="preserve"> que es el fichero donde están todas las rutas. En este caso se iría al </w:t>
+      </w:r>
+      <w:proofErr w:type="spellStart"/>
+      <w:r>
+        <w:t>path</w:t>
+      </w:r>
+      <w:proofErr w:type="spellEnd"/>
+      <w:r>
+        <w:t>:''</w:t>
       </w:r>
     </w:p>
     <w:tbl>
@@ -3245,6 +3917,7 @@
                 <w:lang w:eastAsia="es-ES"/>
               </w:rPr>
             </w:pPr>
+            <w:proofErr w:type="gramStart"/>
             <w:r>
               <w:rPr>
                 <w:rFonts w:ascii="Consolas" w:eastAsia="Times New Roman" w:hAnsi="Consolas" w:cs="Times New Roman"/>
@@ -3253,7 +3926,30 @@
                 <w:szCs w:val="21"/>
                 <w:lang w:eastAsia="es-ES"/>
               </w:rPr>
-              <w:t>{ path:</w:t>
+              <w:t>{ </w:t>
+            </w:r>
+            <w:proofErr w:type="spellStart"/>
+            <w:r>
+              <w:rPr>
+                <w:rFonts w:ascii="Consolas" w:eastAsia="Times New Roman" w:hAnsi="Consolas" w:cs="Times New Roman"/>
+                <w:color w:val="000000"/>
+                <w:sz w:val="21"/>
+                <w:szCs w:val="21"/>
+                <w:lang w:eastAsia="es-ES"/>
+              </w:rPr>
+              <w:t>path</w:t>
+            </w:r>
+            <w:proofErr w:type="spellEnd"/>
+            <w:proofErr w:type="gramEnd"/>
+            <w:r>
+              <w:rPr>
+                <w:rFonts w:ascii="Consolas" w:eastAsia="Times New Roman" w:hAnsi="Consolas" w:cs="Times New Roman"/>
+                <w:color w:val="000000"/>
+                <w:sz w:val="21"/>
+                <w:szCs w:val="21"/>
+                <w:lang w:eastAsia="es-ES"/>
+              </w:rPr>
+              <w:t>:</w:t>
             </w:r>
             <w:r>
               <w:rPr>
@@ -3273,7 +3969,51 @@
                 <w:szCs w:val="21"/>
                 <w:lang w:eastAsia="es-ES"/>
               </w:rPr>
-              <w:t>, component: HomeComponent },</w:t>
+              <w:t>, </w:t>
+            </w:r>
+            <w:proofErr w:type="spellStart"/>
+            <w:r>
+              <w:rPr>
+                <w:rFonts w:ascii="Consolas" w:eastAsia="Times New Roman" w:hAnsi="Consolas" w:cs="Times New Roman"/>
+                <w:color w:val="000000"/>
+                <w:sz w:val="21"/>
+                <w:szCs w:val="21"/>
+                <w:lang w:eastAsia="es-ES"/>
+              </w:rPr>
+              <w:t>component</w:t>
+            </w:r>
+            <w:proofErr w:type="spellEnd"/>
+            <w:r>
+              <w:rPr>
+                <w:rFonts w:ascii="Consolas" w:eastAsia="Times New Roman" w:hAnsi="Consolas" w:cs="Times New Roman"/>
+                <w:color w:val="000000"/>
+                <w:sz w:val="21"/>
+                <w:szCs w:val="21"/>
+                <w:lang w:eastAsia="es-ES"/>
+              </w:rPr>
+              <w:t>: </w:t>
+            </w:r>
+            <w:proofErr w:type="spellStart"/>
+            <w:r>
+              <w:rPr>
+                <w:rFonts w:ascii="Consolas" w:eastAsia="Times New Roman" w:hAnsi="Consolas" w:cs="Times New Roman"/>
+                <w:color w:val="000000"/>
+                <w:sz w:val="21"/>
+                <w:szCs w:val="21"/>
+                <w:lang w:eastAsia="es-ES"/>
+              </w:rPr>
+              <w:t>HomeComponent</w:t>
+            </w:r>
+            <w:proofErr w:type="spellEnd"/>
+            <w:r>
+              <w:rPr>
+                <w:rFonts w:ascii="Consolas" w:eastAsia="Times New Roman" w:hAnsi="Consolas" w:cs="Times New Roman"/>
+                <w:color w:val="000000"/>
+                <w:sz w:val="21"/>
+                <w:szCs w:val="21"/>
+                <w:lang w:eastAsia="es-ES"/>
+              </w:rPr>
+              <w:t> },</w:t>
             </w:r>
           </w:p>
         </w:tc>
@@ -3296,11 +4036,19 @@
           <w:lang w:val="en-GB"/>
         </w:rPr>
       </w:pPr>
-      <w:r>
-        <w:rPr>
-          <w:lang w:val="en-GB"/>
-        </w:rPr>
-        <w:t xml:space="preserve">Fichero </w:t>
+      <w:proofErr w:type="spellStart"/>
+      <w:r>
+        <w:rPr>
+          <w:lang w:val="en-GB"/>
+        </w:rPr>
+        <w:t>Fichero</w:t>
+      </w:r>
+      <w:proofErr w:type="spellEnd"/>
+      <w:r>
+        <w:rPr>
+          <w:lang w:val="en-GB"/>
+        </w:rPr>
+        <w:t xml:space="preserve"> </w:t>
       </w:r>
       <w:r>
         <w:rPr>
@@ -3310,10 +4058,32 @@
       </w:r>
       <w:r>
         <w:rPr>
-          <w:lang w:val="en-GB"/>
-        </w:rPr>
-        <w:t>app-routing.module.ts</w:t>
-      </w:r>
+          <w:b/>
+          <w:bCs/>
+          <w:lang w:val="en-GB"/>
+        </w:rPr>
+        <w:t>app-</w:t>
+      </w:r>
+      <w:proofErr w:type="spellStart"/>
+      <w:proofErr w:type="gramStart"/>
+      <w:r>
+        <w:rPr>
+          <w:b/>
+          <w:bCs/>
+          <w:lang w:val="en-GB"/>
+        </w:rPr>
+        <w:t>routing.module</w:t>
+      </w:r>
+      <w:proofErr w:type="gramEnd"/>
+      <w:r>
+        <w:rPr>
+          <w:b/>
+          <w:bCs/>
+          <w:lang w:val="en-GB"/>
+        </w:rPr>
+        <w:t>.ts</w:t>
+      </w:r>
+      <w:proofErr w:type="spellEnd"/>
       <w:r>
         <w:rPr>
           <w:lang w:val="en-GB"/>
@@ -3353,6 +4123,7 @@
       <w:r>
         <w:t xml:space="preserve">renderiza un componente que le decimos, en el caso anterior el componente a renderizar sería </w:t>
       </w:r>
+      <w:proofErr w:type="spellStart"/>
       <w:r>
         <w:rPr>
           <w:rFonts w:ascii="Consolas" w:eastAsia="Times New Roman" w:hAnsi="Consolas" w:cs="Times New Roman"/>
@@ -3361,7 +4132,18 @@
           <w:szCs w:val="21"/>
           <w:lang w:eastAsia="es-ES"/>
         </w:rPr>
-        <w:t>HomeComponent </w:t>
+        <w:t>HomeComponent</w:t>
+      </w:r>
+      <w:proofErr w:type="spellEnd"/>
+      <w:r>
+        <w:rPr>
+          <w:rFonts w:ascii="Consolas" w:eastAsia="Times New Roman" w:hAnsi="Consolas" w:cs="Times New Roman"/>
+          <w:color w:val="000000"/>
+          <w:sz w:val="21"/>
+          <w:szCs w:val="21"/>
+          <w:lang w:eastAsia="es-ES"/>
+        </w:rPr>
+        <w:t> </w:t>
       </w:r>
     </w:p>
     <w:tbl>
@@ -3391,6 +4173,7 @@
                 <w:lang w:eastAsia="es-ES"/>
               </w:rPr>
             </w:pPr>
+            <w:proofErr w:type="gramStart"/>
             <w:r>
               <w:rPr>
                 <w:rFonts w:ascii="Consolas" w:eastAsia="Times New Roman" w:hAnsi="Consolas" w:cs="Times New Roman"/>
@@ -3399,7 +4182,30 @@
                 <w:szCs w:val="21"/>
                 <w:lang w:eastAsia="es-ES"/>
               </w:rPr>
-              <w:t>{ path:</w:t>
+              <w:t>{ </w:t>
+            </w:r>
+            <w:proofErr w:type="spellStart"/>
+            <w:r>
+              <w:rPr>
+                <w:rFonts w:ascii="Consolas" w:eastAsia="Times New Roman" w:hAnsi="Consolas" w:cs="Times New Roman"/>
+                <w:color w:val="000000"/>
+                <w:sz w:val="21"/>
+                <w:szCs w:val="21"/>
+                <w:lang w:eastAsia="es-ES"/>
+              </w:rPr>
+              <w:t>path</w:t>
+            </w:r>
+            <w:proofErr w:type="spellEnd"/>
+            <w:proofErr w:type="gramEnd"/>
+            <w:r>
+              <w:rPr>
+                <w:rFonts w:ascii="Consolas" w:eastAsia="Times New Roman" w:hAnsi="Consolas" w:cs="Times New Roman"/>
+                <w:color w:val="000000"/>
+                <w:sz w:val="21"/>
+                <w:szCs w:val="21"/>
+                <w:lang w:eastAsia="es-ES"/>
+              </w:rPr>
+              <w:t>:</w:t>
             </w:r>
             <w:r>
               <w:rPr>
@@ -3419,7 +4225,51 @@
                 <w:szCs w:val="21"/>
                 <w:lang w:eastAsia="es-ES"/>
               </w:rPr>
-              <w:t>, component: HomeComponent },</w:t>
+              <w:t>, </w:t>
+            </w:r>
+            <w:proofErr w:type="spellStart"/>
+            <w:r>
+              <w:rPr>
+                <w:rFonts w:ascii="Consolas" w:eastAsia="Times New Roman" w:hAnsi="Consolas" w:cs="Times New Roman"/>
+                <w:color w:val="000000"/>
+                <w:sz w:val="21"/>
+                <w:szCs w:val="21"/>
+                <w:lang w:eastAsia="es-ES"/>
+              </w:rPr>
+              <w:t>component</w:t>
+            </w:r>
+            <w:proofErr w:type="spellEnd"/>
+            <w:r>
+              <w:rPr>
+                <w:rFonts w:ascii="Consolas" w:eastAsia="Times New Roman" w:hAnsi="Consolas" w:cs="Times New Roman"/>
+                <w:color w:val="000000"/>
+                <w:sz w:val="21"/>
+                <w:szCs w:val="21"/>
+                <w:lang w:eastAsia="es-ES"/>
+              </w:rPr>
+              <w:t>: </w:t>
+            </w:r>
+            <w:proofErr w:type="spellStart"/>
+            <w:r>
+              <w:rPr>
+                <w:rFonts w:ascii="Consolas" w:eastAsia="Times New Roman" w:hAnsi="Consolas" w:cs="Times New Roman"/>
+                <w:color w:val="000000"/>
+                <w:sz w:val="21"/>
+                <w:szCs w:val="21"/>
+                <w:lang w:eastAsia="es-ES"/>
+              </w:rPr>
+              <w:t>HomeComponent</w:t>
+            </w:r>
+            <w:proofErr w:type="spellEnd"/>
+            <w:r>
+              <w:rPr>
+                <w:rFonts w:ascii="Consolas" w:eastAsia="Times New Roman" w:hAnsi="Consolas" w:cs="Times New Roman"/>
+                <w:color w:val="000000"/>
+                <w:sz w:val="21"/>
+                <w:szCs w:val="21"/>
+                <w:lang w:eastAsia="es-ES"/>
+              </w:rPr>
+              <w:t> },</w:t>
             </w:r>
           </w:p>
         </w:tc>
@@ -3435,16 +4285,34 @@
         </w:numPr>
       </w:pPr>
       <w:r>
+        <w:lastRenderedPageBreak/>
         <w:t xml:space="preserve">Fichero </w:t>
       </w:r>
       <w:r>
-        <w:t>“XXX</w:t>
-      </w:r>
-      <w:r>
-        <w:t>.component.ts</w:t>
-      </w:r>
-      <w:r>
-        <w:t>”, aquí está la lógica del componente. Y como verás lo que hace es llamar al html.</w:t>
+        <w:t>“</w:t>
+      </w:r>
+      <w:proofErr w:type="spellStart"/>
+      <w:r>
+        <w:rPr>
+          <w:b/>
+          <w:bCs/>
+        </w:rPr>
+        <w:t>XXX.component.ts</w:t>
+      </w:r>
+      <w:proofErr w:type="spellEnd"/>
+      <w:r>
+        <w:t xml:space="preserve">”, aquí está la lógica del componente. Y como verás lo que hace </w:t>
+      </w:r>
+      <w:r>
+        <w:t xml:space="preserve">es interactuar entre el </w:t>
+      </w:r>
+      <w:proofErr w:type="spellStart"/>
+      <w:r>
+        <w:t>html</w:t>
+      </w:r>
+      <w:proofErr w:type="spellEnd"/>
+      <w:r>
+        <w:t xml:space="preserve"> y los servicios.</w:t>
       </w:r>
     </w:p>
     <w:p>
@@ -3590,7 +4458,39 @@
           <w:i/>
           <w:iCs/>
         </w:rPr>
-        <w:t xml:space="preserve"> (uso esta versión de django porque ahora es estable con pyinstaller)</w:t>
+        <w:t xml:space="preserve"> (uso esta versión de </w:t>
+      </w:r>
+      <w:proofErr w:type="spellStart"/>
+      <w:r>
+        <w:rPr>
+          <w:i/>
+          <w:iCs/>
+        </w:rPr>
+        <w:t>django</w:t>
+      </w:r>
+      <w:proofErr w:type="spellEnd"/>
+      <w:r>
+        <w:rPr>
+          <w:i/>
+          <w:iCs/>
+        </w:rPr>
+        <w:t xml:space="preserve"> porque ahora es estable con </w:t>
+      </w:r>
+      <w:proofErr w:type="spellStart"/>
+      <w:r>
+        <w:rPr>
+          <w:i/>
+          <w:iCs/>
+        </w:rPr>
+        <w:t>pyinstaller</w:t>
+      </w:r>
+      <w:proofErr w:type="spellEnd"/>
+      <w:r>
+        <w:rPr>
+          <w:i/>
+          <w:iCs/>
+        </w:rPr>
+        <w:t>)</w:t>
       </w:r>
     </w:p>
     <w:p>
@@ -3604,14 +4504,32 @@
       <w:r>
         <w:t xml:space="preserve"> </w:t>
       </w:r>
-      <w:r>
-        <w:t xml:space="preserve">pip install </w:t>
-      </w:r>
+      <w:proofErr w:type="spellStart"/>
+      <w:r>
+        <w:t>pip</w:t>
+      </w:r>
+      <w:proofErr w:type="spellEnd"/>
+      <w:r>
+        <w:t xml:space="preserve"> </w:t>
+      </w:r>
+      <w:proofErr w:type="spellStart"/>
+      <w:r>
+        <w:t>install</w:t>
+      </w:r>
+      <w:proofErr w:type="spellEnd"/>
+      <w:r>
+        <w:t xml:space="preserve"> </w:t>
+      </w:r>
+      <w:proofErr w:type="spellStart"/>
       <w:r>
         <w:t>d</w:t>
       </w:r>
       <w:r>
-        <w:t>jango==2.1.8</w:t>
+        <w:t>jango</w:t>
+      </w:r>
+      <w:proofErr w:type="spellEnd"/>
+      <w:r>
+        <w:t>==2.1.8</w:t>
       </w:r>
     </w:p>
     <w:p>
@@ -3631,8 +4549,17 @@
           <w:i/>
           <w:iCs/>
         </w:rPr>
-        <w:t>Instalación de DjangoRestFramework</w:t>
-      </w:r>
+        <w:t xml:space="preserve">Instalación de </w:t>
+      </w:r>
+      <w:proofErr w:type="spellStart"/>
+      <w:r>
+        <w:rPr>
+          <w:i/>
+          <w:iCs/>
+        </w:rPr>
+        <w:t>DjangoRestFramework</w:t>
+      </w:r>
+      <w:proofErr w:type="spellEnd"/>
     </w:p>
     <w:p>
       <w:pPr>
@@ -3652,8 +4579,16 @@
         <w:rPr>
           <w:lang w:val="en-GB"/>
         </w:rPr>
-        <w:t>pip install djangorestframework</w:t>
-      </w:r>
+        <w:t xml:space="preserve">pip install </w:t>
+      </w:r>
+      <w:proofErr w:type="spellStart"/>
+      <w:r>
+        <w:rPr>
+          <w:lang w:val="en-GB"/>
+        </w:rPr>
+        <w:t>djangorestframework</w:t>
+      </w:r>
+      <w:proofErr w:type="spellEnd"/>
       <w:r>
         <w:rPr>
           <w:lang w:val="en-GB"/>
@@ -3681,8 +4616,18 @@
           <w:bCs/>
           <w:u w:val="single"/>
         </w:rPr>
-        <w:t>Creación del workspace</w:t>
-      </w:r>
+        <w:t xml:space="preserve">Creación del </w:t>
+      </w:r>
+      <w:proofErr w:type="spellStart"/>
+      <w:r>
+        <w:rPr>
+          <w:b/>
+          <w:bCs/>
+          <w:u w:val="single"/>
+        </w:rPr>
+        <w:t>workspace</w:t>
+      </w:r>
+      <w:proofErr w:type="spellEnd"/>
       <w:r>
         <w:rPr>
           <w:b/>
@@ -3783,8 +4728,21 @@
         </w:rPr>
         <w:t xml:space="preserve"> </w:t>
       </w:r>
-      <w:r>
-        <w:t>django-admin startproject WS_DJANGO</w:t>
+      <w:proofErr w:type="spellStart"/>
+      <w:r>
+        <w:t>django-admin</w:t>
+      </w:r>
+      <w:proofErr w:type="spellEnd"/>
+      <w:r>
+        <w:t xml:space="preserve"> </w:t>
+      </w:r>
+      <w:proofErr w:type="spellStart"/>
+      <w:r>
+        <w:t>startproject</w:t>
+      </w:r>
+      <w:proofErr w:type="spellEnd"/>
+      <w:r>
+        <w:t xml:space="preserve"> WS_DJANGO</w:t>
       </w:r>
     </w:p>
     <w:p/>
@@ -3999,8 +4957,16 @@
         <w:rPr>
           <w:lang w:val="es-ES_tradnl"/>
         </w:rPr>
-        <w:t>Es una aplicación en la cual existe la página de inicio y tiene la navbar</w:t>
-      </w:r>
+        <w:t xml:space="preserve">Es una aplicación en la cual existe la página de inicio y tiene la </w:t>
+      </w:r>
+      <w:proofErr w:type="spellStart"/>
+      <w:r>
+        <w:rPr>
+          <w:lang w:val="es-ES_tradnl"/>
+        </w:rPr>
+        <w:t>navbar</w:t>
+      </w:r>
+      <w:proofErr w:type="spellEnd"/>
     </w:p>
     <w:p>
       <w:pPr>
@@ -4059,7 +5025,21 @@
         <w:rPr>
           <w:lang w:val="en-GB"/>
         </w:rPr>
-        <w:t>python manage.py startapp APP_</w:t>
+        <w:t xml:space="preserve">python manage.py </w:t>
+      </w:r>
+      <w:proofErr w:type="spellStart"/>
+      <w:r>
+        <w:rPr>
+          <w:lang w:val="en-GB"/>
+        </w:rPr>
+        <w:t>startapp</w:t>
+      </w:r>
+      <w:proofErr w:type="spellEnd"/>
+      <w:r>
+        <w:rPr>
+          <w:lang w:val="en-GB"/>
+        </w:rPr>
+        <w:t xml:space="preserve"> APP_</w:t>
       </w:r>
       <w:r>
         <w:rPr>
@@ -4120,8 +5100,16 @@
         <w:rPr>
           <w:lang w:val="en-GB"/>
         </w:rPr>
-        <w:t xml:space="preserve"> python manage.py makemigrations</w:t>
-      </w:r>
+        <w:t xml:space="preserve"> python manage.py </w:t>
+      </w:r>
+      <w:proofErr w:type="spellStart"/>
+      <w:r>
+        <w:rPr>
+          <w:lang w:val="en-GB"/>
+        </w:rPr>
+        <w:t>makemigrations</w:t>
+      </w:r>
+      <w:proofErr w:type="spellEnd"/>
     </w:p>
     <w:p>
       <w:pPr>
@@ -4138,8 +5126,16 @@
         <w:rPr>
           <w:lang w:val="en-GB"/>
         </w:rPr>
-        <w:t xml:space="preserve"> python manage.py createsuperuser</w:t>
-      </w:r>
+        <w:t xml:space="preserve"> python manage.py </w:t>
+      </w:r>
+      <w:proofErr w:type="spellStart"/>
+      <w:r>
+        <w:rPr>
+          <w:lang w:val="en-GB"/>
+        </w:rPr>
+        <w:t>createsuperuser</w:t>
+      </w:r>
+      <w:proofErr w:type="spellEnd"/>
       <w:r>
         <w:rPr>
           <w:lang w:val="en-GB"/>
@@ -4159,8 +5155,16 @@
         <w:rPr>
           <w:lang w:val="en-GB"/>
         </w:rPr>
-        <w:t xml:space="preserve"> python manage.py runserver</w:t>
-      </w:r>
+        <w:t xml:space="preserve"> python manage.py </w:t>
+      </w:r>
+      <w:proofErr w:type="spellStart"/>
+      <w:r>
+        <w:rPr>
+          <w:lang w:val="en-GB"/>
+        </w:rPr>
+        <w:t>runserver</w:t>
+      </w:r>
+      <w:proofErr w:type="spellEnd"/>
     </w:p>
     <w:p/>
     <w:p>
@@ -4183,23 +5187,59 @@
           <w:u w:val="single"/>
         </w:rPr>
         <w:lastRenderedPageBreak/>
-        <w:t>Empaquetado proyecto django y creación de .exe (CMD)</w:t>
-      </w:r>
+        <w:t xml:space="preserve">Empaquetado proyecto </w:t>
+      </w:r>
+      <w:proofErr w:type="spellStart"/>
       <w:r>
         <w:rPr>
           <w:b/>
           <w:bCs/>
           <w:u w:val="single"/>
         </w:rPr>
-        <w:t xml:space="preserve"> </w:t>
-      </w:r>
+        <w:t>django</w:t>
+      </w:r>
+      <w:proofErr w:type="spellEnd"/>
       <w:r>
         <w:rPr>
           <w:b/>
           <w:bCs/>
           <w:u w:val="single"/>
         </w:rPr>
-        <w:t>, ABRIR CMD COMO ADMINISTRADOR</w:t>
+        <w:t xml:space="preserve"> y creación de .exe (CMD</w:t>
+      </w:r>
+      <w:proofErr w:type="gramStart"/>
+      <w:r>
+        <w:rPr>
+          <w:b/>
+          <w:bCs/>
+          <w:u w:val="single"/>
+        </w:rPr>
+        <w:t>)</w:t>
+      </w:r>
+      <w:r>
+        <w:rPr>
+          <w:b/>
+          <w:bCs/>
+          <w:u w:val="single"/>
+        </w:rPr>
+        <w:t xml:space="preserve"> </w:t>
+      </w:r>
+      <w:r>
+        <w:rPr>
+          <w:b/>
+          <w:bCs/>
+          <w:u w:val="single"/>
+        </w:rPr>
+        <w:t>,</w:t>
+      </w:r>
+      <w:proofErr w:type="gramEnd"/>
+      <w:r>
+        <w:rPr>
+          <w:b/>
+          <w:bCs/>
+          <w:u w:val="single"/>
+        </w:rPr>
+        <w:t xml:space="preserve"> ABRIR CMD COMO ADMINISTRADOR</w:t>
       </w:r>
     </w:p>
     <w:p>
@@ -4263,8 +5303,17 @@
           <w:u w:val="single"/>
           <w:lang w:val="es-ES_tradnl"/>
         </w:rPr>
-        <w:t>Instalación de pyinstaller</w:t>
-      </w:r>
+        <w:t xml:space="preserve">Instalación de </w:t>
+      </w:r>
+      <w:proofErr w:type="spellStart"/>
+      <w:r>
+        <w:rPr>
+          <w:u w:val="single"/>
+          <w:lang w:val="es-ES_tradnl"/>
+        </w:rPr>
+        <w:t>pyinstaller</w:t>
+      </w:r>
+      <w:proofErr w:type="spellEnd"/>
     </w:p>
     <w:p>
       <w:pPr>
@@ -4409,7 +5458,35 @@
         <w:rPr>
           <w:lang w:val="es-ES_tradnl"/>
         </w:rPr>
-        <w:t>Pagina donde ver como se hace un ejecutable de django con pyinstaller: https://github.com/pyinstaller/pyinstaller/wiki/Recipe-Executable-From-Django</w:t>
+        <w:t xml:space="preserve">Pagina donde ver como se hace un ejecutable de </w:t>
+      </w:r>
+      <w:proofErr w:type="spellStart"/>
+      <w:r>
+        <w:rPr>
+          <w:lang w:val="es-ES_tradnl"/>
+        </w:rPr>
+        <w:t>django</w:t>
+      </w:r>
+      <w:proofErr w:type="spellEnd"/>
+      <w:r>
+        <w:rPr>
+          <w:lang w:val="es-ES_tradnl"/>
+        </w:rPr>
+        <w:t xml:space="preserve"> con </w:t>
+      </w:r>
+      <w:proofErr w:type="spellStart"/>
+      <w:r>
+        <w:rPr>
+          <w:lang w:val="es-ES_tradnl"/>
+        </w:rPr>
+        <w:t>pyinstaller</w:t>
+      </w:r>
+      <w:proofErr w:type="spellEnd"/>
+      <w:r>
+        <w:rPr>
+          <w:lang w:val="es-ES_tradnl"/>
+        </w:rPr>
+        <w:t>: https://github.com/pyinstaller/pyinstaller/wiki/Recipe-Executable-From-Django</w:t>
       </w:r>
     </w:p>
     <w:p>
@@ -4429,12 +5506,42 @@
         </w:rPr>
         <w:t xml:space="preserve"> </w:t>
       </w:r>
+      <w:proofErr w:type="spellStart"/>
       <w:r>
         <w:rPr>
           <w:lang w:val="es-ES_tradnl"/>
         </w:rPr>
-        <w:t>pip install pyinstaller</w:t>
-      </w:r>
+        <w:t>pip</w:t>
+      </w:r>
+      <w:proofErr w:type="spellEnd"/>
+      <w:r>
+        <w:rPr>
+          <w:lang w:val="es-ES_tradnl"/>
+        </w:rPr>
+        <w:t xml:space="preserve"> </w:t>
+      </w:r>
+      <w:proofErr w:type="spellStart"/>
+      <w:r>
+        <w:rPr>
+          <w:lang w:val="es-ES_tradnl"/>
+        </w:rPr>
+        <w:t>install</w:t>
+      </w:r>
+      <w:proofErr w:type="spellEnd"/>
+      <w:r>
+        <w:rPr>
+          <w:lang w:val="es-ES_tradnl"/>
+        </w:rPr>
+        <w:t xml:space="preserve"> </w:t>
+      </w:r>
+      <w:proofErr w:type="spellStart"/>
+      <w:r>
+        <w:rPr>
+          <w:lang w:val="es-ES_tradnl"/>
+        </w:rPr>
+        <w:t>pyinstaller</w:t>
+      </w:r>
+      <w:proofErr w:type="spellEnd"/>
     </w:p>
     <w:p>
       <w:pPr>
@@ -4495,11 +5602,19 @@
         </w:rPr>
         <w:t xml:space="preserve"> </w:t>
       </w:r>
-      <w:r>
-        <w:rPr>
-          <w:lang w:val="en-GB"/>
-        </w:rPr>
-        <w:t>pyinstaller --name=WS_DJANGO C:/Users/slope/OneDrive/Escritorio/EY/</w:t>
+      <w:proofErr w:type="spellStart"/>
+      <w:r>
+        <w:rPr>
+          <w:lang w:val="en-GB"/>
+        </w:rPr>
+        <w:t>pyinstaller</w:t>
+      </w:r>
+      <w:proofErr w:type="spellEnd"/>
+      <w:r>
+        <w:rPr>
+          <w:lang w:val="en-GB"/>
+        </w:rPr>
+        <w:t xml:space="preserve"> --name=WS_DJANGO C:/Users/slope/OneDrive/Escritorio/EY/</w:t>
       </w:r>
       <w:r>
         <w:rPr>
@@ -4532,14 +5647,80 @@
       <w:r>
         <w:t xml:space="preserve"> </w:t>
       </w:r>
+      <w:proofErr w:type="spellStart"/>
       <w:r>
         <w:t>env_</w:t>
       </w:r>
       <w:r>
         <w:t>BACK</w:t>
       </w:r>
-      <w:r>
-        <w:t>\Lib\site-packages\PyInstaller\utils\hooks\subproc y nos metemos en el fichero django_import_finder.py y cambiamos la varaible "hiddenimports"</w:t>
+      <w:proofErr w:type="spellEnd"/>
+      <w:r>
+        <w:t>\</w:t>
+      </w:r>
+      <w:proofErr w:type="spellStart"/>
+      <w:r>
+        <w:t>Lib</w:t>
+      </w:r>
+      <w:proofErr w:type="spellEnd"/>
+      <w:r>
+        <w:t>\</w:t>
+      </w:r>
+      <w:proofErr w:type="spellStart"/>
+      <w:r>
+        <w:t>site-packages</w:t>
+      </w:r>
+      <w:proofErr w:type="spellEnd"/>
+      <w:r>
+        <w:t>\</w:t>
+      </w:r>
+      <w:proofErr w:type="spellStart"/>
+      <w:r>
+        <w:t>PyInstaller</w:t>
+      </w:r>
+      <w:proofErr w:type="spellEnd"/>
+      <w:r>
+        <w:t>\</w:t>
+      </w:r>
+      <w:proofErr w:type="spellStart"/>
+      <w:r>
+        <w:t>utils</w:t>
+      </w:r>
+      <w:proofErr w:type="spellEnd"/>
+      <w:r>
+        <w:t>\</w:t>
+      </w:r>
+      <w:proofErr w:type="spellStart"/>
+      <w:r>
+        <w:t>hooks</w:t>
+      </w:r>
+      <w:proofErr w:type="spellEnd"/>
+      <w:r>
+        <w:t>\</w:t>
+      </w:r>
+      <w:proofErr w:type="spellStart"/>
+      <w:r>
+        <w:t>subproc</w:t>
+      </w:r>
+      <w:proofErr w:type="spellEnd"/>
+      <w:r>
+        <w:t xml:space="preserve"> y nos metemos en el fichero django_import_finder.py y cambiamos la </w:t>
+      </w:r>
+      <w:proofErr w:type="spellStart"/>
+      <w:r>
+        <w:t>varaible</w:t>
+      </w:r>
+      <w:proofErr w:type="spellEnd"/>
+      <w:r>
+        <w:t xml:space="preserve"> "</w:t>
+      </w:r>
+      <w:proofErr w:type="spellStart"/>
+      <w:r>
+        <w:t>hiddenimports</w:t>
+      </w:r>
+      <w:proofErr w:type="spellEnd"/>
+      <w:r>
+        <w:t>"</w:t>
       </w:r>
     </w:p>
     <w:p>
@@ -4568,50 +5749,146 @@
           <w:lang w:val="en-GB"/>
         </w:rPr>
       </w:pPr>
-      <w:r>
-        <w:rPr>
-          <w:lang w:val="en-GB"/>
-        </w:rPr>
-        <w:t>hiddenimports = list("settings.INSTALLED_APPS") + \</w:t>
-      </w:r>
-    </w:p>
-    <w:p>
-      <w:pPr>
-        <w:rPr>
-          <w:lang w:val="en-GB"/>
-        </w:rPr>
-      </w:pPr>
-      <w:r>
-        <w:rPr>
-          <w:lang w:val="en-GB"/>
-        </w:rPr>
-        <w:t xml:space="preserve">                 list("settings.TEMPLATE_CONTEXT_PROCESSORS") + \</w:t>
-      </w:r>
-    </w:p>
-    <w:p>
-      <w:pPr>
-        <w:rPr>
-          <w:lang w:val="en-GB"/>
-        </w:rPr>
-      </w:pPr>
-      <w:r>
-        <w:rPr>
-          <w:lang w:val="en-GB"/>
-        </w:rPr>
-        <w:t xml:space="preserve">                 list("settings.TEMPLATE_LOADERS") + \</w:t>
-      </w:r>
-    </w:p>
-    <w:p>
-      <w:pPr>
-        <w:rPr>
-          <w:lang w:val="en-GB"/>
-        </w:rPr>
-      </w:pPr>
-      <w:r>
-        <w:rPr>
-          <w:lang w:val="en-GB"/>
-        </w:rPr>
-        <w:t xml:space="preserve">                 ["settings.ROOT_URLCONF"]</w:t>
+      <w:proofErr w:type="spellStart"/>
+      <w:r>
+        <w:rPr>
+          <w:lang w:val="en-GB"/>
+        </w:rPr>
+        <w:t>hiddenimports</w:t>
+      </w:r>
+      <w:proofErr w:type="spellEnd"/>
+      <w:r>
+        <w:rPr>
+          <w:lang w:val="en-GB"/>
+        </w:rPr>
+        <w:t xml:space="preserve"> = list("</w:t>
+      </w:r>
+      <w:proofErr w:type="spellStart"/>
+      <w:proofErr w:type="gramStart"/>
+      <w:r>
+        <w:rPr>
+          <w:lang w:val="en-GB"/>
+        </w:rPr>
+        <w:t>settings.INSTALLED</w:t>
+      </w:r>
+      <w:proofErr w:type="gramEnd"/>
+      <w:r>
+        <w:rPr>
+          <w:lang w:val="en-GB"/>
+        </w:rPr>
+        <w:t>_APPS</w:t>
+      </w:r>
+      <w:proofErr w:type="spellEnd"/>
+      <w:r>
+        <w:rPr>
+          <w:lang w:val="en-GB"/>
+        </w:rPr>
+        <w:t>") + \</w:t>
+      </w:r>
+    </w:p>
+    <w:p>
+      <w:pPr>
+        <w:rPr>
+          <w:lang w:val="en-GB"/>
+        </w:rPr>
+      </w:pPr>
+      <w:r>
+        <w:rPr>
+          <w:lang w:val="en-GB"/>
+        </w:rPr>
+        <w:t xml:space="preserve">                 list("</w:t>
+      </w:r>
+      <w:proofErr w:type="spellStart"/>
+      <w:proofErr w:type="gramStart"/>
+      <w:r>
+        <w:rPr>
+          <w:lang w:val="en-GB"/>
+        </w:rPr>
+        <w:t>settings.TEMPLATE</w:t>
+      </w:r>
+      <w:proofErr w:type="gramEnd"/>
+      <w:r>
+        <w:rPr>
+          <w:lang w:val="en-GB"/>
+        </w:rPr>
+        <w:t>_CONTEXT_PROCESSORS</w:t>
+      </w:r>
+      <w:proofErr w:type="spellEnd"/>
+      <w:r>
+        <w:rPr>
+          <w:lang w:val="en-GB"/>
+        </w:rPr>
+        <w:t>") + \</w:t>
+      </w:r>
+    </w:p>
+    <w:p>
+      <w:pPr>
+        <w:rPr>
+          <w:lang w:val="en-GB"/>
+        </w:rPr>
+      </w:pPr>
+      <w:r>
+        <w:rPr>
+          <w:lang w:val="en-GB"/>
+        </w:rPr>
+        <w:t xml:space="preserve">                 list("</w:t>
+      </w:r>
+      <w:proofErr w:type="spellStart"/>
+      <w:proofErr w:type="gramStart"/>
+      <w:r>
+        <w:rPr>
+          <w:lang w:val="en-GB"/>
+        </w:rPr>
+        <w:t>settings.TEMPLATE</w:t>
+      </w:r>
+      <w:proofErr w:type="gramEnd"/>
+      <w:r>
+        <w:rPr>
+          <w:lang w:val="en-GB"/>
+        </w:rPr>
+        <w:t>_LOADERS</w:t>
+      </w:r>
+      <w:proofErr w:type="spellEnd"/>
+      <w:r>
+        <w:rPr>
+          <w:lang w:val="en-GB"/>
+        </w:rPr>
+        <w:t>") + \</w:t>
+      </w:r>
+    </w:p>
+    <w:p>
+      <w:pPr>
+        <w:rPr>
+          <w:lang w:val="en-GB"/>
+        </w:rPr>
+      </w:pPr>
+      <w:r>
+        <w:rPr>
+          <w:lang w:val="en-GB"/>
+        </w:rPr>
+        <w:t xml:space="preserve">                 ["</w:t>
+      </w:r>
+      <w:proofErr w:type="spellStart"/>
+      <w:proofErr w:type="gramStart"/>
+      <w:r>
+        <w:rPr>
+          <w:lang w:val="en-GB"/>
+        </w:rPr>
+        <w:t>settings.ROOT</w:t>
+      </w:r>
+      <w:proofErr w:type="gramEnd"/>
+      <w:r>
+        <w:rPr>
+          <w:lang w:val="en-GB"/>
+        </w:rPr>
+        <w:t>_URLCONF</w:t>
+      </w:r>
+      <w:proofErr w:type="spellEnd"/>
+      <w:r>
+        <w:rPr>
+          <w:lang w:val="en-GB"/>
+        </w:rPr>
+        <w:t>"]</w:t>
       </w:r>
     </w:p>
     <w:p>
@@ -4661,48 +5938,140 @@
           <w:lang w:val="en-GB"/>
         </w:rPr>
       </w:pPr>
-      <w:r>
-        <w:rPr>
-          <w:lang w:val="en-GB"/>
-        </w:rPr>
-        <w:t>hiddenimports = list(getattr(settings, "INSTALLED_APPS", [])) + \</w:t>
-      </w:r>
-    </w:p>
-    <w:p>
-      <w:pPr>
-        <w:rPr>
-          <w:lang w:val="en-GB"/>
-        </w:rPr>
-      </w:pPr>
-      <w:r>
-        <w:rPr>
-          <w:lang w:val="en-GB"/>
-        </w:rPr>
-        <w:t xml:space="preserve">                 list(getattr(settings, "TEMPLATE_CONTEXT_PROCESSORS", [])) + \</w:t>
-      </w:r>
-    </w:p>
-    <w:p>
-      <w:pPr>
-        <w:rPr>
-          <w:lang w:val="en-GB"/>
-        </w:rPr>
-      </w:pPr>
-      <w:r>
-        <w:rPr>
-          <w:lang w:val="en-GB"/>
-        </w:rPr>
-        <w:t xml:space="preserve">                 list(getattr(settings, "TEMPLATE_LOADERS", [])) + \</w:t>
-      </w:r>
-    </w:p>
-    <w:p>
+      <w:proofErr w:type="spellStart"/>
+      <w:r>
+        <w:rPr>
+          <w:lang w:val="en-GB"/>
+        </w:rPr>
+        <w:t>hiddenimports</w:t>
+      </w:r>
+      <w:proofErr w:type="spellEnd"/>
+      <w:r>
+        <w:rPr>
+          <w:lang w:val="en-GB"/>
+        </w:rPr>
+        <w:t xml:space="preserve"> = </w:t>
+      </w:r>
+      <w:proofErr w:type="gramStart"/>
+      <w:r>
+        <w:rPr>
+          <w:lang w:val="en-GB"/>
+        </w:rPr>
+        <w:t>list(</w:t>
+      </w:r>
+      <w:proofErr w:type="spellStart"/>
+      <w:proofErr w:type="gramEnd"/>
+      <w:r>
+        <w:rPr>
+          <w:lang w:val="en-GB"/>
+        </w:rPr>
+        <w:t>getattr</w:t>
+      </w:r>
+      <w:proofErr w:type="spellEnd"/>
+      <w:r>
+        <w:rPr>
+          <w:lang w:val="en-GB"/>
+        </w:rPr>
+        <w:t>(settings, "INSTALLED_APPS", [])) + \</w:t>
+      </w:r>
+    </w:p>
+    <w:p>
+      <w:pPr>
+        <w:rPr>
+          <w:lang w:val="en-GB"/>
+        </w:rPr>
+      </w:pPr>
       <w:r>
         <w:rPr>
           <w:lang w:val="en-GB"/>
         </w:rPr>
         <w:t xml:space="preserve">                 </w:t>
       </w:r>
-      <w:r>
-        <w:t>[getattr(settings, "ROOT_URLCONF", "")]</w:t>
+      <w:proofErr w:type="gramStart"/>
+      <w:r>
+        <w:rPr>
+          <w:lang w:val="en-GB"/>
+        </w:rPr>
+        <w:t>list(</w:t>
+      </w:r>
+      <w:proofErr w:type="spellStart"/>
+      <w:proofErr w:type="gramEnd"/>
+      <w:r>
+        <w:rPr>
+          <w:lang w:val="en-GB"/>
+        </w:rPr>
+        <w:t>getattr</w:t>
+      </w:r>
+      <w:proofErr w:type="spellEnd"/>
+      <w:r>
+        <w:rPr>
+          <w:lang w:val="en-GB"/>
+        </w:rPr>
+        <w:t>(settings, "TEMPLATE_CONTEXT_PROCESSORS", [])) + \</w:t>
+      </w:r>
+    </w:p>
+    <w:p>
+      <w:pPr>
+        <w:rPr>
+          <w:lang w:val="en-GB"/>
+        </w:rPr>
+      </w:pPr>
+      <w:r>
+        <w:rPr>
+          <w:lang w:val="en-GB"/>
+        </w:rPr>
+        <w:t xml:space="preserve">                 </w:t>
+      </w:r>
+      <w:proofErr w:type="gramStart"/>
+      <w:r>
+        <w:rPr>
+          <w:lang w:val="en-GB"/>
+        </w:rPr>
+        <w:t>list(</w:t>
+      </w:r>
+      <w:proofErr w:type="spellStart"/>
+      <w:proofErr w:type="gramEnd"/>
+      <w:r>
+        <w:rPr>
+          <w:lang w:val="en-GB"/>
+        </w:rPr>
+        <w:t>getattr</w:t>
+      </w:r>
+      <w:proofErr w:type="spellEnd"/>
+      <w:r>
+        <w:rPr>
+          <w:lang w:val="en-GB"/>
+        </w:rPr>
+        <w:t>(settings, "TEMPLATE_LOADERS", [])) + \</w:t>
+      </w:r>
+    </w:p>
+    <w:p>
+      <w:r>
+        <w:rPr>
+          <w:lang w:val="en-GB"/>
+        </w:rPr>
+        <w:t xml:space="preserve">                 </w:t>
+      </w:r>
+      <w:r>
+        <w:t>[</w:t>
+      </w:r>
+      <w:proofErr w:type="spellStart"/>
+      <w:proofErr w:type="gramStart"/>
+      <w:r>
+        <w:t>getattr</w:t>
+      </w:r>
+      <w:proofErr w:type="spellEnd"/>
+      <w:r>
+        <w:t>(</w:t>
+      </w:r>
+      <w:proofErr w:type="spellStart"/>
+      <w:proofErr w:type="gramEnd"/>
+      <w:r>
+        <w:t>settings</w:t>
+      </w:r>
+      <w:proofErr w:type="spellEnd"/>
+      <w:r>
+        <w:t>, "ROOT_URLCONF", "")]</w:t>
       </w:r>
     </w:p>
     <w:p>
@@ -4814,7 +6183,21 @@
         <w:rPr>
           <w:lang w:val="en-GB"/>
         </w:rPr>
-        <w:t xml:space="preserve"> WS_DJANGO.exe runserver localhost:8000</w:t>
+        <w:t xml:space="preserve"> WS_DJANGO.exe </w:t>
+      </w:r>
+      <w:proofErr w:type="spellStart"/>
+      <w:r>
+        <w:rPr>
+          <w:lang w:val="en-GB"/>
+        </w:rPr>
+        <w:t>runserver</w:t>
+      </w:r>
+      <w:proofErr w:type="spellEnd"/>
+      <w:r>
+        <w:rPr>
+          <w:lang w:val="en-GB"/>
+        </w:rPr>
+        <w:t xml:space="preserve"> localhost:8000</w:t>
       </w:r>
     </w:p>
     <w:p>
@@ -4846,12 +6229,14 @@
           <w:u w:val="single"/>
         </w:rPr>
       </w:pPr>
+      <w:proofErr w:type="spellStart"/>
       <w:r>
         <w:rPr>
           <w:u w:val="single"/>
         </w:rPr>
         <w:t>Electron</w:t>
       </w:r>
+      <w:proofErr w:type="spellEnd"/>
     </w:p>
     <w:p>
       <w:pPr>
@@ -4872,7 +6257,25 @@
           <w:bCs/>
           <w:u w:val="single"/>
         </w:rPr>
-        <w:t>Instalación de Electron (CMD)</w:t>
+        <w:t xml:space="preserve">Instalación de </w:t>
+      </w:r>
+      <w:proofErr w:type="spellStart"/>
+      <w:r>
+        <w:rPr>
+          <w:b/>
+          <w:bCs/>
+          <w:u w:val="single"/>
+        </w:rPr>
+        <w:t>Electron</w:t>
+      </w:r>
+      <w:proofErr w:type="spellEnd"/>
+      <w:r>
+        <w:rPr>
+          <w:b/>
+          <w:bCs/>
+          <w:u w:val="single"/>
+        </w:rPr>
+        <w:t xml:space="preserve"> (CMD)</w:t>
       </w:r>
     </w:p>
     <w:p>
@@ -4944,11 +6347,19 @@
         </w:rPr>
         <w:t xml:space="preserve"> </w:t>
       </w:r>
-      <w:r>
-        <w:rPr>
-          <w:lang w:val="en-GB"/>
-        </w:rPr>
-        <w:t>npm install electron -save-dev</w:t>
+      <w:proofErr w:type="spellStart"/>
+      <w:r>
+        <w:rPr>
+          <w:lang w:val="en-GB"/>
+        </w:rPr>
+        <w:t>npm</w:t>
+      </w:r>
+      <w:proofErr w:type="spellEnd"/>
+      <w:r>
+        <w:rPr>
+          <w:lang w:val="en-GB"/>
+        </w:rPr>
+        <w:t xml:space="preserve"> install electron -save-dev</w:t>
       </w:r>
     </w:p>
     <w:p>
@@ -4968,11 +6379,33 @@
         </w:rPr>
         <w:t xml:space="preserve"> </w:t>
       </w:r>
-      <w:r>
-        <w:rPr>
-          <w:lang w:val="en-GB"/>
-        </w:rPr>
-        <w:t>npm install ngx-electron --save</w:t>
+      <w:proofErr w:type="spellStart"/>
+      <w:r>
+        <w:rPr>
+          <w:lang w:val="en-GB"/>
+        </w:rPr>
+        <w:t>npm</w:t>
+      </w:r>
+      <w:proofErr w:type="spellEnd"/>
+      <w:r>
+        <w:rPr>
+          <w:lang w:val="en-GB"/>
+        </w:rPr>
+        <w:t xml:space="preserve"> install </w:t>
+      </w:r>
+      <w:proofErr w:type="spellStart"/>
+      <w:r>
+        <w:rPr>
+          <w:lang w:val="en-GB"/>
+        </w:rPr>
+        <w:t>ngx</w:t>
+      </w:r>
+      <w:proofErr w:type="spellEnd"/>
+      <w:r>
+        <w:rPr>
+          <w:lang w:val="en-GB"/>
+        </w:rPr>
+        <w:t>-electron --save</w:t>
       </w:r>
     </w:p>
     <w:p>
@@ -4994,7 +6427,25 @@
           <w:bCs/>
           <w:u w:val="single"/>
         </w:rPr>
-        <w:t>Unión de Angular y Django con Electron (CMD)</w:t>
+        <w:t xml:space="preserve">Unión de Angular y Django con </w:t>
+      </w:r>
+      <w:proofErr w:type="spellStart"/>
+      <w:r>
+        <w:rPr>
+          <w:b/>
+          <w:bCs/>
+          <w:u w:val="single"/>
+        </w:rPr>
+        <w:t>Electron</w:t>
+      </w:r>
+      <w:proofErr w:type="spellEnd"/>
+      <w:r>
+        <w:rPr>
+          <w:b/>
+          <w:bCs/>
+          <w:u w:val="single"/>
+        </w:rPr>
+        <w:t xml:space="preserve"> (CMD)</w:t>
       </w:r>
     </w:p>
     <w:p>
@@ -5104,6 +6555,7 @@
         </w:rPr>
         <w:t xml:space="preserve">Fichero: </w:t>
       </w:r>
+      <w:proofErr w:type="gramStart"/>
       <w:r>
         <w:rPr>
           <w:u w:val="single"/>
@@ -5122,7 +6574,56 @@
         <w:rPr>
           <w:lang w:val="es-ES_tradnl"/>
         </w:rPr>
-        <w:t xml:space="preserve"> : fichero que crea un gui de electron por como está configurado</w:t>
+        <w:t xml:space="preserve"> :</w:t>
+      </w:r>
+      <w:proofErr w:type="gramEnd"/>
+      <w:r>
+        <w:rPr>
+          <w:lang w:val="es-ES_tradnl"/>
+        </w:rPr>
+        <w:t xml:space="preserve"> fichero que crea un </w:t>
+      </w:r>
+      <w:proofErr w:type="spellStart"/>
+      <w:r>
+        <w:rPr>
+          <w:lang w:val="es-ES_tradnl"/>
+        </w:rPr>
+        <w:t>gui</w:t>
+      </w:r>
+      <w:proofErr w:type="spellEnd"/>
+      <w:r>
+        <w:rPr>
+          <w:lang w:val="es-ES_tradnl"/>
+        </w:rPr>
+        <w:t xml:space="preserve"> de </w:t>
+      </w:r>
+      <w:proofErr w:type="spellStart"/>
+      <w:r>
+        <w:rPr>
+          <w:lang w:val="es-ES_tradnl"/>
+        </w:rPr>
+        <w:t>electron</w:t>
+      </w:r>
+      <w:proofErr w:type="spellEnd"/>
+      <w:r>
+        <w:rPr>
+          <w:lang w:val="es-ES_tradnl"/>
+        </w:rPr>
+        <w:t xml:space="preserve"> por </w:t>
+      </w:r>
+      <w:proofErr w:type="spellStart"/>
+      <w:r>
+        <w:rPr>
+          <w:lang w:val="es-ES_tradnl"/>
+        </w:rPr>
+        <w:t>como</w:t>
+      </w:r>
+      <w:proofErr w:type="spellEnd"/>
+      <w:r>
+        <w:rPr>
+          <w:lang w:val="es-ES_tradnl"/>
+        </w:rPr>
+        <w:t xml:space="preserve"> está configurado</w:t>
       </w:r>
     </w:p>
     <w:tbl>
@@ -5178,6 +6679,7 @@
                 <w:lang w:val="en-GB" w:eastAsia="es-ES"/>
               </w:rPr>
             </w:pPr>
+            <w:proofErr w:type="spellStart"/>
             <w:r>
               <w:rPr>
                 <w:rFonts w:ascii="Consolas" w:eastAsia="Times New Roman" w:hAnsi="Consolas" w:cs="Times New Roman"/>
@@ -5188,6 +6690,7 @@
               </w:rPr>
               <w:t>const</w:t>
             </w:r>
+            <w:proofErr w:type="spellEnd"/>
             <w:r>
               <w:rPr>
                 <w:rFonts w:ascii="Consolas" w:eastAsia="Times New Roman" w:hAnsi="Consolas" w:cs="Times New Roman"/>
@@ -5264,6 +6767,7 @@
                 <w:lang w:val="en-GB" w:eastAsia="es-ES"/>
               </w:rPr>
             </w:pPr>
+            <w:proofErr w:type="spellStart"/>
             <w:r>
               <w:rPr>
                 <w:rFonts w:ascii="Consolas" w:eastAsia="Times New Roman" w:hAnsi="Consolas" w:cs="Times New Roman"/>
@@ -5274,16 +6778,29 @@
               </w:rPr>
               <w:t>const</w:t>
             </w:r>
-            <w:r>
-              <w:rPr>
-                <w:rFonts w:ascii="Consolas" w:eastAsia="Times New Roman" w:hAnsi="Consolas" w:cs="Times New Roman"/>
-                <w:color w:val="000000"/>
-                <w:sz w:val="21"/>
-                <w:szCs w:val="21"/>
-                <w:lang w:val="en-GB" w:eastAsia="es-ES"/>
-              </w:rPr>
-              <w:t> app = electron.app</w:t>
-            </w:r>
+            <w:proofErr w:type="spellEnd"/>
+            <w:r>
+              <w:rPr>
+                <w:rFonts w:ascii="Consolas" w:eastAsia="Times New Roman" w:hAnsi="Consolas" w:cs="Times New Roman"/>
+                <w:color w:val="000000"/>
+                <w:sz w:val="21"/>
+                <w:szCs w:val="21"/>
+                <w:lang w:val="en-GB" w:eastAsia="es-ES"/>
+              </w:rPr>
+              <w:t> app = </w:t>
+            </w:r>
+            <w:proofErr w:type="spellStart"/>
+            <w:r>
+              <w:rPr>
+                <w:rFonts w:ascii="Consolas" w:eastAsia="Times New Roman" w:hAnsi="Consolas" w:cs="Times New Roman"/>
+                <w:color w:val="000000"/>
+                <w:sz w:val="21"/>
+                <w:szCs w:val="21"/>
+                <w:lang w:val="en-GB" w:eastAsia="es-ES"/>
+              </w:rPr>
+              <w:t>electron.app</w:t>
+            </w:r>
+            <w:proofErr w:type="spellEnd"/>
           </w:p>
           <w:p>
             <w:pPr>
@@ -5330,6 +6847,7 @@
                 <w:lang w:val="en-GB" w:eastAsia="es-ES"/>
               </w:rPr>
             </w:pPr>
+            <w:proofErr w:type="spellStart"/>
             <w:r>
               <w:rPr>
                 <w:rFonts w:ascii="Consolas" w:eastAsia="Times New Roman" w:hAnsi="Consolas" w:cs="Times New Roman"/>
@@ -5340,16 +6858,53 @@
               </w:rPr>
               <w:t>const</w:t>
             </w:r>
-            <w:r>
-              <w:rPr>
-                <w:rFonts w:ascii="Consolas" w:eastAsia="Times New Roman" w:hAnsi="Consolas" w:cs="Times New Roman"/>
-                <w:color w:val="000000"/>
-                <w:sz w:val="21"/>
-                <w:szCs w:val="21"/>
-                <w:lang w:val="en-GB" w:eastAsia="es-ES"/>
-              </w:rPr>
-              <w:t> BrowserWindow = electron.BrowserWindow</w:t>
-            </w:r>
+            <w:proofErr w:type="spellEnd"/>
+            <w:r>
+              <w:rPr>
+                <w:rFonts w:ascii="Consolas" w:eastAsia="Times New Roman" w:hAnsi="Consolas" w:cs="Times New Roman"/>
+                <w:color w:val="000000"/>
+                <w:sz w:val="21"/>
+                <w:szCs w:val="21"/>
+                <w:lang w:val="en-GB" w:eastAsia="es-ES"/>
+              </w:rPr>
+              <w:t> </w:t>
+            </w:r>
+            <w:proofErr w:type="spellStart"/>
+            <w:r>
+              <w:rPr>
+                <w:rFonts w:ascii="Consolas" w:eastAsia="Times New Roman" w:hAnsi="Consolas" w:cs="Times New Roman"/>
+                <w:color w:val="000000"/>
+                <w:sz w:val="21"/>
+                <w:szCs w:val="21"/>
+                <w:lang w:val="en-GB" w:eastAsia="es-ES"/>
+              </w:rPr>
+              <w:t>BrowserWindow</w:t>
+            </w:r>
+            <w:proofErr w:type="spellEnd"/>
+            <w:r>
+              <w:rPr>
+                <w:rFonts w:ascii="Consolas" w:eastAsia="Times New Roman" w:hAnsi="Consolas" w:cs="Times New Roman"/>
+                <w:color w:val="000000"/>
+                <w:sz w:val="21"/>
+                <w:szCs w:val="21"/>
+                <w:lang w:val="en-GB" w:eastAsia="es-ES"/>
+              </w:rPr>
+              <w:t> = </w:t>
+            </w:r>
+            <w:proofErr w:type="spellStart"/>
+            <w:proofErr w:type="gramStart"/>
+            <w:r>
+              <w:rPr>
+                <w:rFonts w:ascii="Consolas" w:eastAsia="Times New Roman" w:hAnsi="Consolas" w:cs="Times New Roman"/>
+                <w:color w:val="000000"/>
+                <w:sz w:val="21"/>
+                <w:szCs w:val="21"/>
+                <w:lang w:val="en-GB" w:eastAsia="es-ES"/>
+              </w:rPr>
+              <w:t>electron.BrowserWindow</w:t>
+            </w:r>
+            <w:proofErr w:type="spellEnd"/>
+            <w:proofErr w:type="gramEnd"/>
           </w:p>
           <w:p>
             <w:pPr>
@@ -5363,6 +6918,7 @@
                 <w:lang w:val="en-GB" w:eastAsia="es-ES"/>
               </w:rPr>
             </w:pPr>
+            <w:proofErr w:type="spellStart"/>
             <w:r>
               <w:rPr>
                 <w:rFonts w:ascii="Consolas" w:eastAsia="Times New Roman" w:hAnsi="Consolas" w:cs="Times New Roman"/>
@@ -5373,6 +6929,7 @@
               </w:rPr>
               <w:t>const</w:t>
             </w:r>
+            <w:proofErr w:type="spellEnd"/>
             <w:r>
               <w:rPr>
                 <w:rFonts w:ascii="Consolas" w:eastAsia="Times New Roman" w:hAnsi="Consolas" w:cs="Times New Roman"/>
@@ -5416,6 +6973,7 @@
                 <w:lang w:val="en-GB" w:eastAsia="es-ES"/>
               </w:rPr>
             </w:pPr>
+            <w:proofErr w:type="spellStart"/>
             <w:r>
               <w:rPr>
                 <w:rFonts w:ascii="Consolas" w:eastAsia="Times New Roman" w:hAnsi="Consolas" w:cs="Times New Roman"/>
@@ -5426,15 +6984,38 @@
               </w:rPr>
               <w:t>const</w:t>
             </w:r>
-            <w:r>
-              <w:rPr>
-                <w:rFonts w:ascii="Consolas" w:eastAsia="Times New Roman" w:hAnsi="Consolas" w:cs="Times New Roman"/>
-                <w:color w:val="000000"/>
-                <w:sz w:val="21"/>
-                <w:szCs w:val="21"/>
-                <w:lang w:val="en-GB" w:eastAsia="es-ES"/>
-              </w:rPr>
-              <w:t> url = require(</w:t>
+            <w:proofErr w:type="spellEnd"/>
+            <w:r>
+              <w:rPr>
+                <w:rFonts w:ascii="Consolas" w:eastAsia="Times New Roman" w:hAnsi="Consolas" w:cs="Times New Roman"/>
+                <w:color w:val="000000"/>
+                <w:sz w:val="21"/>
+                <w:szCs w:val="21"/>
+                <w:lang w:val="en-GB" w:eastAsia="es-ES"/>
+              </w:rPr>
+              <w:t> </w:t>
+            </w:r>
+            <w:proofErr w:type="spellStart"/>
+            <w:r>
+              <w:rPr>
+                <w:rFonts w:ascii="Consolas" w:eastAsia="Times New Roman" w:hAnsi="Consolas" w:cs="Times New Roman"/>
+                <w:color w:val="000000"/>
+                <w:sz w:val="21"/>
+                <w:szCs w:val="21"/>
+                <w:lang w:val="en-GB" w:eastAsia="es-ES"/>
+              </w:rPr>
+              <w:t>url</w:t>
+            </w:r>
+            <w:proofErr w:type="spellEnd"/>
+            <w:r>
+              <w:rPr>
+                <w:rFonts w:ascii="Consolas" w:eastAsia="Times New Roman" w:hAnsi="Consolas" w:cs="Times New Roman"/>
+                <w:color w:val="000000"/>
+                <w:sz w:val="21"/>
+                <w:szCs w:val="21"/>
+                <w:lang w:val="en-GB" w:eastAsia="es-ES"/>
+              </w:rPr>
+              <w:t> = require(</w:t>
             </w:r>
             <w:r>
               <w:rPr>
@@ -5444,7 +7025,29 @@
                 <w:szCs w:val="21"/>
                 <w:lang w:val="en-GB" w:eastAsia="es-ES"/>
               </w:rPr>
-              <w:t>'url'</w:t>
+              <w:t>'</w:t>
+            </w:r>
+            <w:proofErr w:type="spellStart"/>
+            <w:r>
+              <w:rPr>
+                <w:rFonts w:ascii="Consolas" w:eastAsia="Times New Roman" w:hAnsi="Consolas" w:cs="Times New Roman"/>
+                <w:color w:val="A31515"/>
+                <w:sz w:val="21"/>
+                <w:szCs w:val="21"/>
+                <w:lang w:val="en-GB" w:eastAsia="es-ES"/>
+              </w:rPr>
+              <w:t>url</w:t>
+            </w:r>
+            <w:proofErr w:type="spellEnd"/>
+            <w:r>
+              <w:rPr>
+                <w:rFonts w:ascii="Consolas" w:eastAsia="Times New Roman" w:hAnsi="Consolas" w:cs="Times New Roman"/>
+                <w:color w:val="A31515"/>
+                <w:sz w:val="21"/>
+                <w:szCs w:val="21"/>
+                <w:lang w:val="en-GB" w:eastAsia="es-ES"/>
+              </w:rPr>
+              <w:t>'</w:t>
             </w:r>
             <w:r>
               <w:rPr>
@@ -5487,7 +7090,29 @@
                 <w:szCs w:val="21"/>
                 <w:lang w:val="en-GB" w:eastAsia="es-ES"/>
               </w:rPr>
-              <w:t>// Keep a global reference of the window object, if you don't, the window will</w:t>
+              <w:t>// Keep a global reference of the window object, if you </w:t>
+            </w:r>
+            <w:proofErr w:type="gramStart"/>
+            <w:r>
+              <w:rPr>
+                <w:rFonts w:ascii="Consolas" w:eastAsia="Times New Roman" w:hAnsi="Consolas" w:cs="Times New Roman"/>
+                <w:color w:val="008000"/>
+                <w:sz w:val="21"/>
+                <w:szCs w:val="21"/>
+                <w:lang w:val="en-GB" w:eastAsia="es-ES"/>
+              </w:rPr>
+              <w:t>don't</w:t>
+            </w:r>
+            <w:proofErr w:type="gramEnd"/>
+            <w:r>
+              <w:rPr>
+                <w:rFonts w:ascii="Consolas" w:eastAsia="Times New Roman" w:hAnsi="Consolas" w:cs="Times New Roman"/>
+                <w:color w:val="008000"/>
+                <w:sz w:val="21"/>
+                <w:szCs w:val="21"/>
+                <w:lang w:val="en-GB" w:eastAsia="es-ES"/>
+              </w:rPr>
+              <w:t>, the window will</w:t>
             </w:r>
           </w:p>
           <w:p>
@@ -5553,8 +7178,20 @@
                 <w:szCs w:val="21"/>
                 <w:lang w:val="en-GB" w:eastAsia="es-ES"/>
               </w:rPr>
-              <w:t> mainWindow</w:t>
-            </w:r>
+              <w:t> </w:t>
+            </w:r>
+            <w:proofErr w:type="spellStart"/>
+            <w:r>
+              <w:rPr>
+                <w:rFonts w:ascii="Consolas" w:eastAsia="Times New Roman" w:hAnsi="Consolas" w:cs="Times New Roman"/>
+                <w:color w:val="000000"/>
+                <w:sz w:val="21"/>
+                <w:szCs w:val="21"/>
+                <w:lang w:val="en-GB" w:eastAsia="es-ES"/>
+              </w:rPr>
+              <w:t>mainWindow</w:t>
+            </w:r>
+            <w:proofErr w:type="spellEnd"/>
           </w:p>
           <w:p>
             <w:pPr>
@@ -5599,7 +7236,41 @@
                 <w:szCs w:val="21"/>
                 <w:lang w:val="en-GB" w:eastAsia="es-ES"/>
               </w:rPr>
-              <w:t> createWindow() {</w:t>
+              <w:t> </w:t>
+            </w:r>
+            <w:proofErr w:type="spellStart"/>
+            <w:proofErr w:type="gramStart"/>
+            <w:r>
+              <w:rPr>
+                <w:rFonts w:ascii="Consolas" w:eastAsia="Times New Roman" w:hAnsi="Consolas" w:cs="Times New Roman"/>
+                <w:color w:val="000000"/>
+                <w:sz w:val="21"/>
+                <w:szCs w:val="21"/>
+                <w:lang w:val="en-GB" w:eastAsia="es-ES"/>
+              </w:rPr>
+              <w:t>createWindow</w:t>
+            </w:r>
+            <w:proofErr w:type="spellEnd"/>
+            <w:r>
+              <w:rPr>
+                <w:rFonts w:ascii="Consolas" w:eastAsia="Times New Roman" w:hAnsi="Consolas" w:cs="Times New Roman"/>
+                <w:color w:val="000000"/>
+                <w:sz w:val="21"/>
+                <w:szCs w:val="21"/>
+                <w:lang w:val="en-GB" w:eastAsia="es-ES"/>
+              </w:rPr>
+              <w:t>(</w:t>
+            </w:r>
+            <w:proofErr w:type="gramEnd"/>
+            <w:r>
+              <w:rPr>
+                <w:rFonts w:ascii="Consolas" w:eastAsia="Times New Roman" w:hAnsi="Consolas" w:cs="Times New Roman"/>
+                <w:color w:val="000000"/>
+                <w:sz w:val="21"/>
+                <w:szCs w:val="21"/>
+                <w:lang w:val="en-GB" w:eastAsia="es-ES"/>
+              </w:rPr>
+              <w:t>) {</w:t>
             </w:r>
           </w:p>
           <w:p>
@@ -5743,15 +7414,27 @@
               </w:rPr>
               <w:t>'child_process'</w:t>
             </w:r>
-            <w:r>
-              <w:rPr>
-                <w:rFonts w:ascii="Consolas" w:eastAsia="Times New Roman" w:hAnsi="Consolas" w:cs="Times New Roman"/>
-                <w:color w:val="000000"/>
-                <w:sz w:val="21"/>
-                <w:szCs w:val="21"/>
-                <w:lang w:val="en-GB" w:eastAsia="es-ES"/>
-              </w:rPr>
-              <w:t>).spawn(path2+</w:t>
+            <w:proofErr w:type="gramStart"/>
+            <w:r>
+              <w:rPr>
+                <w:rFonts w:ascii="Consolas" w:eastAsia="Times New Roman" w:hAnsi="Consolas" w:cs="Times New Roman"/>
+                <w:color w:val="000000"/>
+                <w:sz w:val="21"/>
+                <w:szCs w:val="21"/>
+                <w:lang w:val="en-GB" w:eastAsia="es-ES"/>
+              </w:rPr>
+              <w:t>).spawn</w:t>
+            </w:r>
+            <w:proofErr w:type="gramEnd"/>
+            <w:r>
+              <w:rPr>
+                <w:rFonts w:ascii="Consolas" w:eastAsia="Times New Roman" w:hAnsi="Consolas" w:cs="Times New Roman"/>
+                <w:color w:val="000000"/>
+                <w:sz w:val="21"/>
+                <w:szCs w:val="21"/>
+                <w:lang w:val="en-GB" w:eastAsia="es-ES"/>
+              </w:rPr>
+              <w:t>(path2+</w:t>
             </w:r>
             <w:r>
               <w:rPr>
@@ -5854,7 +7537,29 @@
                 <w:szCs w:val="21"/>
                 <w:lang w:val="en-GB" w:eastAsia="es-ES"/>
               </w:rPr>
-              <w:t> mainAddr = </w:t>
+              <w:t> </w:t>
+            </w:r>
+            <w:proofErr w:type="spellStart"/>
+            <w:r>
+              <w:rPr>
+                <w:rFonts w:ascii="Consolas" w:eastAsia="Times New Roman" w:hAnsi="Consolas" w:cs="Times New Roman"/>
+                <w:color w:val="000000"/>
+                <w:sz w:val="21"/>
+                <w:szCs w:val="21"/>
+                <w:lang w:val="en-GB" w:eastAsia="es-ES"/>
+              </w:rPr>
+              <w:t>mainAddr</w:t>
+            </w:r>
+            <w:proofErr w:type="spellEnd"/>
+            <w:r>
+              <w:rPr>
+                <w:rFonts w:ascii="Consolas" w:eastAsia="Times New Roman" w:hAnsi="Consolas" w:cs="Times New Roman"/>
+                <w:color w:val="000000"/>
+                <w:sz w:val="21"/>
+                <w:szCs w:val="21"/>
+                <w:lang w:val="en-GB" w:eastAsia="es-ES"/>
+              </w:rPr>
+              <w:t> = </w:t>
             </w:r>
             <w:r>
               <w:rPr>
@@ -5864,7 +7569,18 @@
                 <w:szCs w:val="21"/>
                 <w:lang w:val="en-GB" w:eastAsia="es-ES"/>
               </w:rPr>
-              <w:t>'http://localhost:8000'</w:t>
+              <w:t>'http://localhost:8000</w:t>
+            </w:r>
+            <w:proofErr w:type="gramStart"/>
+            <w:r>
+              <w:rPr>
+                <w:rFonts w:ascii="Consolas" w:eastAsia="Times New Roman" w:hAnsi="Consolas" w:cs="Times New Roman"/>
+                <w:color w:val="A31515"/>
+                <w:sz w:val="21"/>
+                <w:szCs w:val="21"/>
+                <w:lang w:val="en-GB" w:eastAsia="es-ES"/>
+              </w:rPr>
+              <w:t>'</w:t>
             </w:r>
             <w:r>
               <w:rPr>
@@ -5876,6 +7592,7 @@
               </w:rPr>
               <w:t>;</w:t>
             </w:r>
+            <w:proofErr w:type="gramEnd"/>
           </w:p>
           <w:p>
             <w:pPr>
@@ -5917,8 +7634,31 @@
                 <w:szCs w:val="21"/>
                 <w:lang w:val="en-GB" w:eastAsia="es-ES"/>
               </w:rPr>
-              <w:t> openWindow = </w:t>
-            </w:r>
+              <w:t> </w:t>
+            </w:r>
+            <w:proofErr w:type="spellStart"/>
+            <w:r>
+              <w:rPr>
+                <w:rFonts w:ascii="Consolas" w:eastAsia="Times New Roman" w:hAnsi="Consolas" w:cs="Times New Roman"/>
+                <w:color w:val="000000"/>
+                <w:sz w:val="21"/>
+                <w:szCs w:val="21"/>
+                <w:lang w:val="en-GB" w:eastAsia="es-ES"/>
+              </w:rPr>
+              <w:t>openWindow</w:t>
+            </w:r>
+            <w:proofErr w:type="spellEnd"/>
+            <w:r>
+              <w:rPr>
+                <w:rFonts w:ascii="Consolas" w:eastAsia="Times New Roman" w:hAnsi="Consolas" w:cs="Times New Roman"/>
+                <w:color w:val="000000"/>
+                <w:sz w:val="21"/>
+                <w:szCs w:val="21"/>
+                <w:lang w:val="en-GB" w:eastAsia="es-ES"/>
+              </w:rPr>
+              <w:t> = </w:t>
+            </w:r>
+            <w:proofErr w:type="gramStart"/>
             <w:r>
               <w:rPr>
                 <w:rFonts w:ascii="Consolas" w:eastAsia="Times New Roman" w:hAnsi="Consolas" w:cs="Times New Roman"/>
@@ -5937,7 +7677,18 @@
                 <w:szCs w:val="21"/>
                 <w:lang w:val="en-GB" w:eastAsia="es-ES"/>
               </w:rPr>
-              <w:t>() {</w:t>
+              <w:t>(</w:t>
+            </w:r>
+            <w:proofErr w:type="gramEnd"/>
+            <w:r>
+              <w:rPr>
+                <w:rFonts w:ascii="Consolas" w:eastAsia="Times New Roman" w:hAnsi="Consolas" w:cs="Times New Roman"/>
+                <w:color w:val="000000"/>
+                <w:sz w:val="21"/>
+                <w:szCs w:val="21"/>
+                <w:lang w:val="en-GB" w:eastAsia="es-ES"/>
+              </w:rPr>
+              <w:t>) {</w:t>
             </w:r>
           </w:p>
           <w:p>
@@ -5960,7 +7711,29 @@
                 <w:szCs w:val="21"/>
                 <w:lang w:val="en-GB" w:eastAsia="es-ES"/>
               </w:rPr>
-              <w:t>        mainWindow = </w:t>
+              <w:t>        </w:t>
+            </w:r>
+            <w:proofErr w:type="spellStart"/>
+            <w:r>
+              <w:rPr>
+                <w:rFonts w:ascii="Consolas" w:eastAsia="Times New Roman" w:hAnsi="Consolas" w:cs="Times New Roman"/>
+                <w:color w:val="000000"/>
+                <w:sz w:val="21"/>
+                <w:szCs w:val="21"/>
+                <w:lang w:val="en-GB" w:eastAsia="es-ES"/>
+              </w:rPr>
+              <w:t>mainWindow</w:t>
+            </w:r>
+            <w:proofErr w:type="spellEnd"/>
+            <w:r>
+              <w:rPr>
+                <w:rFonts w:ascii="Consolas" w:eastAsia="Times New Roman" w:hAnsi="Consolas" w:cs="Times New Roman"/>
+                <w:color w:val="000000"/>
+                <w:sz w:val="21"/>
+                <w:szCs w:val="21"/>
+                <w:lang w:val="en-GB" w:eastAsia="es-ES"/>
+              </w:rPr>
+              <w:t> = </w:t>
             </w:r>
             <w:r>
               <w:rPr>
@@ -5980,7 +7753,41 @@
                 <w:szCs w:val="21"/>
                 <w:lang w:val="en-GB" w:eastAsia="es-ES"/>
               </w:rPr>
-              <w:t> BrowserWindow({</w:t>
+              <w:t> </w:t>
+            </w:r>
+            <w:proofErr w:type="spellStart"/>
+            <w:proofErr w:type="gramStart"/>
+            <w:r>
+              <w:rPr>
+                <w:rFonts w:ascii="Consolas" w:eastAsia="Times New Roman" w:hAnsi="Consolas" w:cs="Times New Roman"/>
+                <w:color w:val="000000"/>
+                <w:sz w:val="21"/>
+                <w:szCs w:val="21"/>
+                <w:lang w:val="en-GB" w:eastAsia="es-ES"/>
+              </w:rPr>
+              <w:t>BrowserWindow</w:t>
+            </w:r>
+            <w:proofErr w:type="spellEnd"/>
+            <w:r>
+              <w:rPr>
+                <w:rFonts w:ascii="Consolas" w:eastAsia="Times New Roman" w:hAnsi="Consolas" w:cs="Times New Roman"/>
+                <w:color w:val="000000"/>
+                <w:sz w:val="21"/>
+                <w:szCs w:val="21"/>
+                <w:lang w:val="en-GB" w:eastAsia="es-ES"/>
+              </w:rPr>
+              <w:t>(</w:t>
+            </w:r>
+            <w:proofErr w:type="gramEnd"/>
+            <w:r>
+              <w:rPr>
+                <w:rFonts w:ascii="Consolas" w:eastAsia="Times New Roman" w:hAnsi="Consolas" w:cs="Times New Roman"/>
+                <w:color w:val="000000"/>
+                <w:sz w:val="21"/>
+                <w:szCs w:val="21"/>
+                <w:lang w:val="en-GB" w:eastAsia="es-ES"/>
+              </w:rPr>
+              <w:t>{</w:t>
             </w:r>
           </w:p>
           <w:p>
@@ -6089,7 +7896,29 @@
                 <w:szCs w:val="21"/>
                 <w:lang w:val="en-GB" w:eastAsia="es-ES"/>
               </w:rPr>
-              <w:t>            webPreferences: {</w:t>
+              <w:t>            </w:t>
+            </w:r>
+            <w:proofErr w:type="spellStart"/>
+            <w:r>
+              <w:rPr>
+                <w:rFonts w:ascii="Consolas" w:eastAsia="Times New Roman" w:hAnsi="Consolas" w:cs="Times New Roman"/>
+                <w:color w:val="000000"/>
+                <w:sz w:val="21"/>
+                <w:szCs w:val="21"/>
+                <w:lang w:val="en-GB" w:eastAsia="es-ES"/>
+              </w:rPr>
+              <w:t>webPreferences</w:t>
+            </w:r>
+            <w:proofErr w:type="spellEnd"/>
+            <w:r>
+              <w:rPr>
+                <w:rFonts w:ascii="Consolas" w:eastAsia="Times New Roman" w:hAnsi="Consolas" w:cs="Times New Roman"/>
+                <w:color w:val="000000"/>
+                <w:sz w:val="21"/>
+                <w:szCs w:val="21"/>
+                <w:lang w:val="en-GB" w:eastAsia="es-ES"/>
+              </w:rPr>
+              <w:t>: {</w:t>
             </w:r>
           </w:p>
           <w:p>
@@ -6113,7 +7942,29 @@
                 <w:lang w:val="en-GB" w:eastAsia="es-ES"/>
               </w:rPr>
               <w:lastRenderedPageBreak/>
-              <w:t>                nodeIntegration: </w:t>
+              <w:t>                </w:t>
+            </w:r>
+            <w:proofErr w:type="spellStart"/>
+            <w:r>
+              <w:rPr>
+                <w:rFonts w:ascii="Consolas" w:eastAsia="Times New Roman" w:hAnsi="Consolas" w:cs="Times New Roman"/>
+                <w:color w:val="000000"/>
+                <w:sz w:val="21"/>
+                <w:szCs w:val="21"/>
+                <w:lang w:val="en-GB" w:eastAsia="es-ES"/>
+              </w:rPr>
+              <w:t>nodeIntegration</w:t>
+            </w:r>
+            <w:proofErr w:type="spellEnd"/>
+            <w:r>
+              <w:rPr>
+                <w:rFonts w:ascii="Consolas" w:eastAsia="Times New Roman" w:hAnsi="Consolas" w:cs="Times New Roman"/>
+                <w:color w:val="000000"/>
+                <w:sz w:val="21"/>
+                <w:szCs w:val="21"/>
+                <w:lang w:val="en-GB" w:eastAsia="es-ES"/>
+              </w:rPr>
+              <w:t>: </w:t>
             </w:r>
             <w:r>
               <w:rPr>
@@ -6202,7 +8053,29 @@
                 <w:szCs w:val="21"/>
                 <w:lang w:val="en-GB" w:eastAsia="es-ES"/>
               </w:rPr>
-              <w:t>//mainWindow.loadURL(</w:t>
+              <w:t>//</w:t>
+            </w:r>
+            <w:proofErr w:type="spellStart"/>
+            <w:r>
+              <w:rPr>
+                <w:rFonts w:ascii="Consolas" w:eastAsia="Times New Roman" w:hAnsi="Consolas" w:cs="Times New Roman"/>
+                <w:color w:val="008000"/>
+                <w:sz w:val="21"/>
+                <w:szCs w:val="21"/>
+                <w:lang w:val="en-GB" w:eastAsia="es-ES"/>
+              </w:rPr>
+              <w:t>mainWindow.loadURL</w:t>
+            </w:r>
+            <w:proofErr w:type="spellEnd"/>
+            <w:r>
+              <w:rPr>
+                <w:rFonts w:ascii="Consolas" w:eastAsia="Times New Roman" w:hAnsi="Consolas" w:cs="Times New Roman"/>
+                <w:color w:val="008000"/>
+                <w:sz w:val="21"/>
+                <w:szCs w:val="21"/>
+                <w:lang w:val="en-GB" w:eastAsia="es-ES"/>
+              </w:rPr>
+              <w:t>(</w:t>
             </w:r>
           </w:p>
           <w:p>
@@ -6235,7 +8108,31 @@
                 <w:szCs w:val="21"/>
                 <w:lang w:val="en-GB" w:eastAsia="es-ES"/>
               </w:rPr>
-              <w:t>//    url.format({</w:t>
+              <w:t>//    </w:t>
+            </w:r>
+            <w:proofErr w:type="spellStart"/>
+            <w:proofErr w:type="gramStart"/>
+            <w:r>
+              <w:rPr>
+                <w:rFonts w:ascii="Consolas" w:eastAsia="Times New Roman" w:hAnsi="Consolas" w:cs="Times New Roman"/>
+                <w:color w:val="008000"/>
+                <w:sz w:val="21"/>
+                <w:szCs w:val="21"/>
+                <w:lang w:val="en-GB" w:eastAsia="es-ES"/>
+              </w:rPr>
+              <w:t>url.format</w:t>
+            </w:r>
+            <w:proofErr w:type="spellEnd"/>
+            <w:proofErr w:type="gramEnd"/>
+            <w:r>
+              <w:rPr>
+                <w:rFonts w:ascii="Consolas" w:eastAsia="Times New Roman" w:hAnsi="Consolas" w:cs="Times New Roman"/>
+                <w:color w:val="008000"/>
+                <w:sz w:val="21"/>
+                <w:szCs w:val="21"/>
+                <w:lang w:val="en-GB" w:eastAsia="es-ES"/>
+              </w:rPr>
+              <w:t>({</w:t>
             </w:r>
           </w:p>
           <w:p>
@@ -6423,7 +8320,29 @@
                 <w:szCs w:val="21"/>
                 <w:lang w:val="en-GB" w:eastAsia="es-ES"/>
               </w:rPr>
-              <w:t>        mainWindow.loadFile(</w:t>
+              <w:t>        </w:t>
+            </w:r>
+            <w:proofErr w:type="spellStart"/>
+            <w:r>
+              <w:rPr>
+                <w:rFonts w:ascii="Consolas" w:eastAsia="Times New Roman" w:hAnsi="Consolas" w:cs="Times New Roman"/>
+                <w:color w:val="000000"/>
+                <w:sz w:val="21"/>
+                <w:szCs w:val="21"/>
+                <w:lang w:val="en-GB" w:eastAsia="es-ES"/>
+              </w:rPr>
+              <w:t>mainWindow.loadFile</w:t>
+            </w:r>
+            <w:proofErr w:type="spellEnd"/>
+            <w:r>
+              <w:rPr>
+                <w:rFonts w:ascii="Consolas" w:eastAsia="Times New Roman" w:hAnsi="Consolas" w:cs="Times New Roman"/>
+                <w:color w:val="000000"/>
+                <w:sz w:val="21"/>
+                <w:szCs w:val="21"/>
+                <w:lang w:val="en-GB" w:eastAsia="es-ES"/>
+              </w:rPr>
+              <w:t>(</w:t>
             </w:r>
             <w:r>
               <w:rPr>
@@ -6433,8 +8352,31 @@
                 <w:szCs w:val="21"/>
                 <w:lang w:val="en-GB" w:eastAsia="es-ES"/>
               </w:rPr>
-              <w:t>'dist/ang-electron/index.html'</w:t>
-            </w:r>
+              <w:t>'</w:t>
+            </w:r>
+            <w:proofErr w:type="spellStart"/>
+            <w:r>
+              <w:rPr>
+                <w:rFonts w:ascii="Consolas" w:eastAsia="Times New Roman" w:hAnsi="Consolas" w:cs="Times New Roman"/>
+                <w:color w:val="A31515"/>
+                <w:sz w:val="21"/>
+                <w:szCs w:val="21"/>
+                <w:lang w:val="en-GB" w:eastAsia="es-ES"/>
+              </w:rPr>
+              <w:t>dist</w:t>
+            </w:r>
+            <w:proofErr w:type="spellEnd"/>
+            <w:r>
+              <w:rPr>
+                <w:rFonts w:ascii="Consolas" w:eastAsia="Times New Roman" w:hAnsi="Consolas" w:cs="Times New Roman"/>
+                <w:color w:val="A31515"/>
+                <w:sz w:val="21"/>
+                <w:szCs w:val="21"/>
+                <w:lang w:val="en-GB" w:eastAsia="es-ES"/>
+              </w:rPr>
+              <w:t>/ang-electron/index.html'</w:t>
+            </w:r>
+            <w:proofErr w:type="gramStart"/>
             <w:r>
               <w:rPr>
                 <w:rFonts w:ascii="Consolas" w:eastAsia="Times New Roman" w:hAnsi="Consolas" w:cs="Times New Roman"/>
@@ -6445,6 +8387,7 @@
               </w:rPr>
               <w:t>);</w:t>
             </w:r>
+            <w:proofErr w:type="gramEnd"/>
           </w:p>
           <w:p>
             <w:pPr>
@@ -6476,7 +8419,29 @@
                 <w:szCs w:val="21"/>
                 <w:lang w:val="en-GB" w:eastAsia="es-ES"/>
               </w:rPr>
-              <w:t>// Open the DevTools.             </w:t>
+              <w:t>// Open the </w:t>
+            </w:r>
+            <w:proofErr w:type="spellStart"/>
+            <w:r>
+              <w:rPr>
+                <w:rFonts w:ascii="Consolas" w:eastAsia="Times New Roman" w:hAnsi="Consolas" w:cs="Times New Roman"/>
+                <w:color w:val="008000"/>
+                <w:sz w:val="21"/>
+                <w:szCs w:val="21"/>
+                <w:lang w:val="en-GB" w:eastAsia="es-ES"/>
+              </w:rPr>
+              <w:t>DevTools</w:t>
+            </w:r>
+            <w:proofErr w:type="spellEnd"/>
+            <w:r>
+              <w:rPr>
+                <w:rFonts w:ascii="Consolas" w:eastAsia="Times New Roman" w:hAnsi="Consolas" w:cs="Times New Roman"/>
+                <w:color w:val="008000"/>
+                <w:sz w:val="21"/>
+                <w:szCs w:val="21"/>
+                <w:lang w:val="en-GB" w:eastAsia="es-ES"/>
+              </w:rPr>
+              <w:t>.             </w:t>
             </w:r>
           </w:p>
           <w:p>
@@ -6499,7 +8464,29 @@
                 <w:szCs w:val="21"/>
                 <w:lang w:val="en-GB" w:eastAsia="es-ES"/>
               </w:rPr>
-              <w:t>        mainWindow.on(</w:t>
+              <w:t>        </w:t>
+            </w:r>
+            <w:proofErr w:type="spellStart"/>
+            <w:r>
+              <w:rPr>
+                <w:rFonts w:ascii="Consolas" w:eastAsia="Times New Roman" w:hAnsi="Consolas" w:cs="Times New Roman"/>
+                <w:color w:val="000000"/>
+                <w:sz w:val="21"/>
+                <w:szCs w:val="21"/>
+                <w:lang w:val="en-GB" w:eastAsia="es-ES"/>
+              </w:rPr>
+              <w:t>mainWindow.on</w:t>
+            </w:r>
+            <w:proofErr w:type="spellEnd"/>
+            <w:r>
+              <w:rPr>
+                <w:rFonts w:ascii="Consolas" w:eastAsia="Times New Roman" w:hAnsi="Consolas" w:cs="Times New Roman"/>
+                <w:color w:val="000000"/>
+                <w:sz w:val="21"/>
+                <w:szCs w:val="21"/>
+                <w:lang w:val="en-GB" w:eastAsia="es-ES"/>
+              </w:rPr>
+              <w:t>(</w:t>
             </w:r>
             <w:r>
               <w:rPr>
@@ -6521,6 +8508,7 @@
               </w:rPr>
               <w:t>, </w:t>
             </w:r>
+            <w:proofErr w:type="gramStart"/>
             <w:r>
               <w:rPr>
                 <w:rFonts w:ascii="Consolas" w:eastAsia="Times New Roman" w:hAnsi="Consolas" w:cs="Times New Roman"/>
@@ -6539,7 +8527,18 @@
                 <w:szCs w:val="21"/>
                 <w:lang w:val="en-GB" w:eastAsia="es-ES"/>
               </w:rPr>
-              <w:t>() {</w:t>
+              <w:t>(</w:t>
+            </w:r>
+            <w:proofErr w:type="gramEnd"/>
+            <w:r>
+              <w:rPr>
+                <w:rFonts w:ascii="Consolas" w:eastAsia="Times New Roman" w:hAnsi="Consolas" w:cs="Times New Roman"/>
+                <w:color w:val="000000"/>
+                <w:sz w:val="21"/>
+                <w:szCs w:val="21"/>
+                <w:lang w:val="en-GB" w:eastAsia="es-ES"/>
+              </w:rPr>
+              <w:t>) {</w:t>
             </w:r>
           </w:p>
           <w:p>
@@ -6562,8 +8561,31 @@
                 <w:szCs w:val="21"/>
                 <w:lang w:val="en-GB" w:eastAsia="es-ES"/>
               </w:rPr>
-              <w:t>            mainWindow = </w:t>
-            </w:r>
+              <w:t>            </w:t>
+            </w:r>
+            <w:proofErr w:type="spellStart"/>
+            <w:r>
+              <w:rPr>
+                <w:rFonts w:ascii="Consolas" w:eastAsia="Times New Roman" w:hAnsi="Consolas" w:cs="Times New Roman"/>
+                <w:color w:val="000000"/>
+                <w:sz w:val="21"/>
+                <w:szCs w:val="21"/>
+                <w:lang w:val="en-GB" w:eastAsia="es-ES"/>
+              </w:rPr>
+              <w:t>mainWindow</w:t>
+            </w:r>
+            <w:proofErr w:type="spellEnd"/>
+            <w:r>
+              <w:rPr>
+                <w:rFonts w:ascii="Consolas" w:eastAsia="Times New Roman" w:hAnsi="Consolas" w:cs="Times New Roman"/>
+                <w:color w:val="000000"/>
+                <w:sz w:val="21"/>
+                <w:szCs w:val="21"/>
+                <w:lang w:val="en-GB" w:eastAsia="es-ES"/>
+              </w:rPr>
+              <w:t> = </w:t>
+            </w:r>
+            <w:proofErr w:type="gramStart"/>
             <w:r>
               <w:rPr>
                 <w:rFonts w:ascii="Consolas" w:eastAsia="Times New Roman" w:hAnsi="Consolas" w:cs="Times New Roman"/>
@@ -6584,6 +8606,7 @@
               </w:rPr>
               <w:t>;</w:t>
             </w:r>
+            <w:proofErr w:type="gramEnd"/>
           </w:p>
           <w:p>
             <w:pPr>
@@ -6605,7 +8628,31 @@
                 <w:szCs w:val="21"/>
                 <w:lang w:val="en-GB" w:eastAsia="es-ES"/>
               </w:rPr>
-              <w:t>            subpy.kill(</w:t>
+              <w:t>            </w:t>
+            </w:r>
+            <w:proofErr w:type="spellStart"/>
+            <w:proofErr w:type="gramStart"/>
+            <w:r>
+              <w:rPr>
+                <w:rFonts w:ascii="Consolas" w:eastAsia="Times New Roman" w:hAnsi="Consolas" w:cs="Times New Roman"/>
+                <w:color w:val="000000"/>
+                <w:sz w:val="21"/>
+                <w:szCs w:val="21"/>
+                <w:lang w:val="en-GB" w:eastAsia="es-ES"/>
+              </w:rPr>
+              <w:t>subpy.kill</w:t>
+            </w:r>
+            <w:proofErr w:type="spellEnd"/>
+            <w:proofErr w:type="gramEnd"/>
+            <w:r>
+              <w:rPr>
+                <w:rFonts w:ascii="Consolas" w:eastAsia="Times New Roman" w:hAnsi="Consolas" w:cs="Times New Roman"/>
+                <w:color w:val="000000"/>
+                <w:sz w:val="21"/>
+                <w:szCs w:val="21"/>
+                <w:lang w:val="en-GB" w:eastAsia="es-ES"/>
+              </w:rPr>
+              <w:t>(</w:t>
             </w:r>
             <w:r>
               <w:rPr>
@@ -6714,8 +8761,31 @@
                 <w:szCs w:val="21"/>
                 <w:lang w:val="en-GB" w:eastAsia="es-ES"/>
               </w:rPr>
-              <w:t> startUp = </w:t>
-            </w:r>
+              <w:t> </w:t>
+            </w:r>
+            <w:proofErr w:type="spellStart"/>
+            <w:r>
+              <w:rPr>
+                <w:rFonts w:ascii="Consolas" w:eastAsia="Times New Roman" w:hAnsi="Consolas" w:cs="Times New Roman"/>
+                <w:color w:val="000000"/>
+                <w:sz w:val="21"/>
+                <w:szCs w:val="21"/>
+                <w:lang w:val="en-GB" w:eastAsia="es-ES"/>
+              </w:rPr>
+              <w:t>startUp</w:t>
+            </w:r>
+            <w:proofErr w:type="spellEnd"/>
+            <w:r>
+              <w:rPr>
+                <w:rFonts w:ascii="Consolas" w:eastAsia="Times New Roman" w:hAnsi="Consolas" w:cs="Times New Roman"/>
+                <w:color w:val="000000"/>
+                <w:sz w:val="21"/>
+                <w:szCs w:val="21"/>
+                <w:lang w:val="en-GB" w:eastAsia="es-ES"/>
+              </w:rPr>
+              <w:t> = </w:t>
+            </w:r>
+            <w:proofErr w:type="gramStart"/>
             <w:r>
               <w:rPr>
                 <w:rFonts w:ascii="Consolas" w:eastAsia="Times New Roman" w:hAnsi="Consolas" w:cs="Times New Roman"/>
@@ -6734,7 +8804,18 @@
                 <w:szCs w:val="21"/>
                 <w:lang w:val="en-GB" w:eastAsia="es-ES"/>
               </w:rPr>
-              <w:t>() {</w:t>
+              <w:t>(</w:t>
+            </w:r>
+            <w:proofErr w:type="gramEnd"/>
+            <w:r>
+              <w:rPr>
+                <w:rFonts w:ascii="Consolas" w:eastAsia="Times New Roman" w:hAnsi="Consolas" w:cs="Times New Roman"/>
+                <w:color w:val="000000"/>
+                <w:sz w:val="21"/>
+                <w:szCs w:val="21"/>
+                <w:lang w:val="en-GB" w:eastAsia="es-ES"/>
+              </w:rPr>
+              <w:t>) {</w:t>
             </w:r>
           </w:p>
           <w:p>
@@ -6757,7 +8838,41 @@
                 <w:szCs w:val="21"/>
                 <w:lang w:val="en-GB" w:eastAsia="es-ES"/>
               </w:rPr>
-              <w:t>                openWindow();</w:t>
+              <w:t>                </w:t>
+            </w:r>
+            <w:proofErr w:type="spellStart"/>
+            <w:proofErr w:type="gramStart"/>
+            <w:r>
+              <w:rPr>
+                <w:rFonts w:ascii="Consolas" w:eastAsia="Times New Roman" w:hAnsi="Consolas" w:cs="Times New Roman"/>
+                <w:color w:val="000000"/>
+                <w:sz w:val="21"/>
+                <w:szCs w:val="21"/>
+                <w:lang w:val="en-GB" w:eastAsia="es-ES"/>
+              </w:rPr>
+              <w:t>openWindow</w:t>
+            </w:r>
+            <w:proofErr w:type="spellEnd"/>
+            <w:r>
+              <w:rPr>
+                <w:rFonts w:ascii="Consolas" w:eastAsia="Times New Roman" w:hAnsi="Consolas" w:cs="Times New Roman"/>
+                <w:color w:val="000000"/>
+                <w:sz w:val="21"/>
+                <w:szCs w:val="21"/>
+                <w:lang w:val="en-GB" w:eastAsia="es-ES"/>
+              </w:rPr>
+              <w:t>(</w:t>
+            </w:r>
+            <w:proofErr w:type="gramEnd"/>
+            <w:r>
+              <w:rPr>
+                <w:rFonts w:ascii="Consolas" w:eastAsia="Times New Roman" w:hAnsi="Consolas" w:cs="Times New Roman"/>
+                <w:color w:val="000000"/>
+                <w:sz w:val="21"/>
+                <w:szCs w:val="21"/>
+                <w:lang w:val="en-GB" w:eastAsia="es-ES"/>
+              </w:rPr>
+              <w:t>);</w:t>
             </w:r>
           </w:p>
           <w:p>
@@ -6803,7 +8918,41 @@
                 <w:szCs w:val="21"/>
                 <w:lang w:val="en-GB" w:eastAsia="es-ES"/>
               </w:rPr>
-              <w:t>    startUp();</w:t>
+              <w:t>    </w:t>
+            </w:r>
+            <w:proofErr w:type="spellStart"/>
+            <w:proofErr w:type="gramStart"/>
+            <w:r>
+              <w:rPr>
+                <w:rFonts w:ascii="Consolas" w:eastAsia="Times New Roman" w:hAnsi="Consolas" w:cs="Times New Roman"/>
+                <w:color w:val="000000"/>
+                <w:sz w:val="21"/>
+                <w:szCs w:val="21"/>
+                <w:lang w:val="en-GB" w:eastAsia="es-ES"/>
+              </w:rPr>
+              <w:t>startUp</w:t>
+            </w:r>
+            <w:proofErr w:type="spellEnd"/>
+            <w:r>
+              <w:rPr>
+                <w:rFonts w:ascii="Consolas" w:eastAsia="Times New Roman" w:hAnsi="Consolas" w:cs="Times New Roman"/>
+                <w:color w:val="000000"/>
+                <w:sz w:val="21"/>
+                <w:szCs w:val="21"/>
+                <w:lang w:val="en-GB" w:eastAsia="es-ES"/>
+              </w:rPr>
+              <w:t>(</w:t>
+            </w:r>
+            <w:proofErr w:type="gramEnd"/>
+            <w:r>
+              <w:rPr>
+                <w:rFonts w:ascii="Consolas" w:eastAsia="Times New Roman" w:hAnsi="Consolas" w:cs="Times New Roman"/>
+                <w:color w:val="000000"/>
+                <w:sz w:val="21"/>
+                <w:szCs w:val="21"/>
+                <w:lang w:val="en-GB" w:eastAsia="es-ES"/>
+              </w:rPr>
+              <w:t>);</w:t>
             </w:r>
           </w:p>
           <w:p>
@@ -6923,15 +9072,29 @@
                 <w:lang w:val="en-GB" w:eastAsia="es-ES"/>
               </w:rPr>
             </w:pPr>
-            <w:r>
-              <w:rPr>
-                <w:rFonts w:ascii="Consolas" w:eastAsia="Times New Roman" w:hAnsi="Consolas" w:cs="Times New Roman"/>
-                <w:color w:val="000000"/>
-                <w:sz w:val="21"/>
-                <w:szCs w:val="21"/>
-                <w:lang w:val="en-GB" w:eastAsia="es-ES"/>
-              </w:rPr>
-              <w:t>app.on(</w:t>
+            <w:proofErr w:type="spellStart"/>
+            <w:proofErr w:type="gramStart"/>
+            <w:r>
+              <w:rPr>
+                <w:rFonts w:ascii="Consolas" w:eastAsia="Times New Roman" w:hAnsi="Consolas" w:cs="Times New Roman"/>
+                <w:color w:val="000000"/>
+                <w:sz w:val="21"/>
+                <w:szCs w:val="21"/>
+                <w:lang w:val="en-GB" w:eastAsia="es-ES"/>
+              </w:rPr>
+              <w:t>app.on</w:t>
+            </w:r>
+            <w:proofErr w:type="spellEnd"/>
+            <w:proofErr w:type="gramEnd"/>
+            <w:r>
+              <w:rPr>
+                <w:rFonts w:ascii="Consolas" w:eastAsia="Times New Roman" w:hAnsi="Consolas" w:cs="Times New Roman"/>
+                <w:color w:val="000000"/>
+                <w:sz w:val="21"/>
+                <w:szCs w:val="21"/>
+                <w:lang w:val="en-GB" w:eastAsia="es-ES"/>
+              </w:rPr>
+              <w:t>(</w:t>
             </w:r>
             <w:r>
               <w:rPr>
@@ -6951,7 +9114,29 @@
                 <w:szCs w:val="21"/>
                 <w:lang w:val="en-GB" w:eastAsia="es-ES"/>
               </w:rPr>
-              <w:t>, createWindow)</w:t>
+              <w:t>, </w:t>
+            </w:r>
+            <w:proofErr w:type="spellStart"/>
+            <w:r>
+              <w:rPr>
+                <w:rFonts w:ascii="Consolas" w:eastAsia="Times New Roman" w:hAnsi="Consolas" w:cs="Times New Roman"/>
+                <w:color w:val="000000"/>
+                <w:sz w:val="21"/>
+                <w:szCs w:val="21"/>
+                <w:lang w:val="en-GB" w:eastAsia="es-ES"/>
+              </w:rPr>
+              <w:t>createWindow</w:t>
+            </w:r>
+            <w:proofErr w:type="spellEnd"/>
+            <w:r>
+              <w:rPr>
+                <w:rFonts w:ascii="Consolas" w:eastAsia="Times New Roman" w:hAnsi="Consolas" w:cs="Times New Roman"/>
+                <w:color w:val="000000"/>
+                <w:sz w:val="21"/>
+                <w:szCs w:val="21"/>
+                <w:lang w:val="en-GB" w:eastAsia="es-ES"/>
+              </w:rPr>
+              <w:t>)</w:t>
             </w:r>
           </w:p>
           <w:p>
@@ -6999,15 +9184,29 @@
                 <w:lang w:val="en-GB" w:eastAsia="es-ES"/>
               </w:rPr>
             </w:pPr>
-            <w:r>
-              <w:rPr>
-                <w:rFonts w:ascii="Consolas" w:eastAsia="Times New Roman" w:hAnsi="Consolas" w:cs="Times New Roman"/>
-                <w:color w:val="000000"/>
-                <w:sz w:val="21"/>
-                <w:szCs w:val="21"/>
-                <w:lang w:val="en-GB" w:eastAsia="es-ES"/>
-              </w:rPr>
-              <w:t>app.on(</w:t>
+            <w:proofErr w:type="spellStart"/>
+            <w:proofErr w:type="gramStart"/>
+            <w:r>
+              <w:rPr>
+                <w:rFonts w:ascii="Consolas" w:eastAsia="Times New Roman" w:hAnsi="Consolas" w:cs="Times New Roman"/>
+                <w:color w:val="000000"/>
+                <w:sz w:val="21"/>
+                <w:szCs w:val="21"/>
+                <w:lang w:val="en-GB" w:eastAsia="es-ES"/>
+              </w:rPr>
+              <w:t>app.on</w:t>
+            </w:r>
+            <w:proofErr w:type="spellEnd"/>
+            <w:proofErr w:type="gramEnd"/>
+            <w:r>
+              <w:rPr>
+                <w:rFonts w:ascii="Consolas" w:eastAsia="Times New Roman" w:hAnsi="Consolas" w:cs="Times New Roman"/>
+                <w:color w:val="000000"/>
+                <w:sz w:val="21"/>
+                <w:szCs w:val="21"/>
+                <w:lang w:val="en-GB" w:eastAsia="es-ES"/>
+              </w:rPr>
+              <w:t>(</w:t>
             </w:r>
             <w:r>
               <w:rPr>
@@ -7156,7 +9355,31 @@
                 <w:szCs w:val="21"/>
                 <w:lang w:val="en-GB" w:eastAsia="es-ES"/>
               </w:rPr>
-              <w:t> (process.platform !== </w:t>
+              <w:t> (</w:t>
+            </w:r>
+            <w:proofErr w:type="spellStart"/>
+            <w:proofErr w:type="gramStart"/>
+            <w:r>
+              <w:rPr>
+                <w:rFonts w:ascii="Consolas" w:eastAsia="Times New Roman" w:hAnsi="Consolas" w:cs="Times New Roman"/>
+                <w:color w:val="000000"/>
+                <w:sz w:val="21"/>
+                <w:szCs w:val="21"/>
+                <w:lang w:val="en-GB" w:eastAsia="es-ES"/>
+              </w:rPr>
+              <w:t>process.platform</w:t>
+            </w:r>
+            <w:proofErr w:type="spellEnd"/>
+            <w:proofErr w:type="gramEnd"/>
+            <w:r>
+              <w:rPr>
+                <w:rFonts w:ascii="Consolas" w:eastAsia="Times New Roman" w:hAnsi="Consolas" w:cs="Times New Roman"/>
+                <w:color w:val="000000"/>
+                <w:sz w:val="21"/>
+                <w:szCs w:val="21"/>
+                <w:lang w:val="en-GB" w:eastAsia="es-ES"/>
+              </w:rPr>
+              <w:t> !== </w:t>
             </w:r>
             <w:r>
               <w:rPr>
@@ -7166,7 +9389,29 @@
                 <w:szCs w:val="21"/>
                 <w:lang w:val="en-GB" w:eastAsia="es-ES"/>
               </w:rPr>
-              <w:t>'darwin'</w:t>
+              <w:t>'</w:t>
+            </w:r>
+            <w:proofErr w:type="spellStart"/>
+            <w:r>
+              <w:rPr>
+                <w:rFonts w:ascii="Consolas" w:eastAsia="Times New Roman" w:hAnsi="Consolas" w:cs="Times New Roman"/>
+                <w:color w:val="A31515"/>
+                <w:sz w:val="21"/>
+                <w:szCs w:val="21"/>
+                <w:lang w:val="en-GB" w:eastAsia="es-ES"/>
+              </w:rPr>
+              <w:t>darwin</w:t>
+            </w:r>
+            <w:proofErr w:type="spellEnd"/>
+            <w:r>
+              <w:rPr>
+                <w:rFonts w:ascii="Consolas" w:eastAsia="Times New Roman" w:hAnsi="Consolas" w:cs="Times New Roman"/>
+                <w:color w:val="A31515"/>
+                <w:sz w:val="21"/>
+                <w:szCs w:val="21"/>
+                <w:lang w:val="en-GB" w:eastAsia="es-ES"/>
+              </w:rPr>
+              <w:t>'</w:t>
             </w:r>
             <w:r>
               <w:rPr>
@@ -7199,7 +9444,31 @@
                 <w:szCs w:val="21"/>
                 <w:lang w:val="en-GB" w:eastAsia="es-ES"/>
               </w:rPr>
-              <w:t>        app.quit()</w:t>
+              <w:t>        </w:t>
+            </w:r>
+            <w:proofErr w:type="spellStart"/>
+            <w:proofErr w:type="gramStart"/>
+            <w:r>
+              <w:rPr>
+                <w:rFonts w:ascii="Consolas" w:eastAsia="Times New Roman" w:hAnsi="Consolas" w:cs="Times New Roman"/>
+                <w:color w:val="000000"/>
+                <w:sz w:val="21"/>
+                <w:szCs w:val="21"/>
+                <w:lang w:val="en-GB" w:eastAsia="es-ES"/>
+              </w:rPr>
+              <w:t>app.quit</w:t>
+            </w:r>
+            <w:proofErr w:type="spellEnd"/>
+            <w:proofErr w:type="gramEnd"/>
+            <w:r>
+              <w:rPr>
+                <w:rFonts w:ascii="Consolas" w:eastAsia="Times New Roman" w:hAnsi="Consolas" w:cs="Times New Roman"/>
+                <w:color w:val="000000"/>
+                <w:sz w:val="21"/>
+                <w:szCs w:val="21"/>
+                <w:lang w:val="en-GB" w:eastAsia="es-ES"/>
+              </w:rPr>
+              <w:t>()</w:t>
             </w:r>
           </w:p>
           <w:p>
@@ -7260,15 +9529,29 @@
                 <w:lang w:val="en-GB" w:eastAsia="es-ES"/>
               </w:rPr>
             </w:pPr>
-            <w:r>
-              <w:rPr>
-                <w:rFonts w:ascii="Consolas" w:eastAsia="Times New Roman" w:hAnsi="Consolas" w:cs="Times New Roman"/>
-                <w:color w:val="000000"/>
-                <w:sz w:val="21"/>
-                <w:szCs w:val="21"/>
-                <w:lang w:val="en-GB" w:eastAsia="es-ES"/>
-              </w:rPr>
-              <w:t>app.on(</w:t>
+            <w:proofErr w:type="spellStart"/>
+            <w:proofErr w:type="gramStart"/>
+            <w:r>
+              <w:rPr>
+                <w:rFonts w:ascii="Consolas" w:eastAsia="Times New Roman" w:hAnsi="Consolas" w:cs="Times New Roman"/>
+                <w:color w:val="000000"/>
+                <w:sz w:val="21"/>
+                <w:szCs w:val="21"/>
+                <w:lang w:val="en-GB" w:eastAsia="es-ES"/>
+              </w:rPr>
+              <w:t>app.on</w:t>
+            </w:r>
+            <w:proofErr w:type="spellEnd"/>
+            <w:proofErr w:type="gramEnd"/>
+            <w:r>
+              <w:rPr>
+                <w:rFonts w:ascii="Consolas" w:eastAsia="Times New Roman" w:hAnsi="Consolas" w:cs="Times New Roman"/>
+                <w:color w:val="000000"/>
+                <w:sz w:val="21"/>
+                <w:szCs w:val="21"/>
+                <w:lang w:val="en-GB" w:eastAsia="es-ES"/>
+              </w:rPr>
+              <w:t>(</w:t>
             </w:r>
             <w:r>
               <w:rPr>
@@ -7341,7 +9624,29 @@
                 <w:szCs w:val="21"/>
                 <w:lang w:val="en-GB" w:eastAsia="es-ES"/>
               </w:rPr>
-              <w:t>// On OS X it's common to re-create a window in the app when the</w:t>
+              <w:t>// On OS X </w:t>
+            </w:r>
+            <w:proofErr w:type="gramStart"/>
+            <w:r>
+              <w:rPr>
+                <w:rFonts w:ascii="Consolas" w:eastAsia="Times New Roman" w:hAnsi="Consolas" w:cs="Times New Roman"/>
+                <w:color w:val="008000"/>
+                <w:sz w:val="21"/>
+                <w:szCs w:val="21"/>
+                <w:lang w:val="en-GB" w:eastAsia="es-ES"/>
+              </w:rPr>
+              <w:t>it's</w:t>
+            </w:r>
+            <w:proofErr w:type="gramEnd"/>
+            <w:r>
+              <w:rPr>
+                <w:rFonts w:ascii="Consolas" w:eastAsia="Times New Roman" w:hAnsi="Consolas" w:cs="Times New Roman"/>
+                <w:color w:val="008000"/>
+                <w:sz w:val="21"/>
+                <w:szCs w:val="21"/>
+                <w:lang w:val="en-GB" w:eastAsia="es-ES"/>
+              </w:rPr>
+              <w:t> common to re-create a window in the app when the</w:t>
             </w:r>
           </w:p>
           <w:p>
@@ -7399,6 +9704,7 @@
               </w:rPr>
               <w:t>        </w:t>
             </w:r>
+            <w:proofErr w:type="spellStart"/>
             <w:r>
               <w:rPr>
                 <w:rFonts w:ascii="Consolas" w:eastAsia="Times New Roman" w:hAnsi="Consolas" w:cs="Times New Roman"/>
@@ -7409,6 +9715,7 @@
               </w:rPr>
               <w:t>if</w:t>
             </w:r>
+            <w:proofErr w:type="spellEnd"/>
             <w:r>
               <w:rPr>
                 <w:rFonts w:ascii="Consolas" w:eastAsia="Times New Roman" w:hAnsi="Consolas" w:cs="Times New Roman"/>
@@ -7417,8 +9724,31 @@
                 <w:szCs w:val="21"/>
                 <w:lang w:eastAsia="es-ES"/>
               </w:rPr>
-              <w:t> (mainWindow === </w:t>
-            </w:r>
+              <w:t> (</w:t>
+            </w:r>
+            <w:proofErr w:type="spellStart"/>
+            <w:r>
+              <w:rPr>
+                <w:rFonts w:ascii="Consolas" w:eastAsia="Times New Roman" w:hAnsi="Consolas" w:cs="Times New Roman"/>
+                <w:color w:val="000000"/>
+                <w:sz w:val="21"/>
+                <w:szCs w:val="21"/>
+                <w:lang w:eastAsia="es-ES"/>
+              </w:rPr>
+              <w:t>mainWindow</w:t>
+            </w:r>
+            <w:proofErr w:type="spellEnd"/>
+            <w:r>
+              <w:rPr>
+                <w:rFonts w:ascii="Consolas" w:eastAsia="Times New Roman" w:hAnsi="Consolas" w:cs="Times New Roman"/>
+                <w:color w:val="000000"/>
+                <w:sz w:val="21"/>
+                <w:szCs w:val="21"/>
+                <w:lang w:eastAsia="es-ES"/>
+              </w:rPr>
+              <w:t> === </w:t>
+            </w:r>
+            <w:proofErr w:type="spellStart"/>
             <w:r>
               <w:rPr>
                 <w:rFonts w:ascii="Consolas" w:eastAsia="Times New Roman" w:hAnsi="Consolas" w:cs="Times New Roman"/>
@@ -7429,6 +9759,7 @@
               </w:rPr>
               <w:t>null</w:t>
             </w:r>
+            <w:proofErr w:type="spellEnd"/>
             <w:r>
               <w:rPr>
                 <w:rFonts w:ascii="Consolas" w:eastAsia="Times New Roman" w:hAnsi="Consolas" w:cs="Times New Roman"/>
@@ -7460,7 +9791,41 @@
                 <w:szCs w:val="21"/>
                 <w:lang w:eastAsia="es-ES"/>
               </w:rPr>
-              <w:t>            createWindow()</w:t>
+              <w:t>            </w:t>
+            </w:r>
+            <w:proofErr w:type="spellStart"/>
+            <w:proofErr w:type="gramStart"/>
+            <w:r>
+              <w:rPr>
+                <w:rFonts w:ascii="Consolas" w:eastAsia="Times New Roman" w:hAnsi="Consolas" w:cs="Times New Roman"/>
+                <w:color w:val="000000"/>
+                <w:sz w:val="21"/>
+                <w:szCs w:val="21"/>
+                <w:lang w:eastAsia="es-ES"/>
+              </w:rPr>
+              <w:t>createWindow</w:t>
+            </w:r>
+            <w:proofErr w:type="spellEnd"/>
+            <w:r>
+              <w:rPr>
+                <w:rFonts w:ascii="Consolas" w:eastAsia="Times New Roman" w:hAnsi="Consolas" w:cs="Times New Roman"/>
+                <w:color w:val="000000"/>
+                <w:sz w:val="21"/>
+                <w:szCs w:val="21"/>
+                <w:lang w:eastAsia="es-ES"/>
+              </w:rPr>
+              <w:t>(</w:t>
+            </w:r>
+            <w:proofErr w:type="gramEnd"/>
+            <w:r>
+              <w:rPr>
+                <w:rFonts w:ascii="Consolas" w:eastAsia="Times New Roman" w:hAnsi="Consolas" w:cs="Times New Roman"/>
+                <w:color w:val="000000"/>
+                <w:sz w:val="21"/>
+                <w:szCs w:val="21"/>
+                <w:lang w:eastAsia="es-ES"/>
+              </w:rPr>
+              <w:t>)</w:t>
             </w:r>
           </w:p>
           <w:p>
@@ -7588,6 +9953,8 @@
         </w:rPr>
         <w:t xml:space="preserve">Fichero: </w:t>
       </w:r>
+      <w:proofErr w:type="spellStart"/>
+      <w:proofErr w:type="gramStart"/>
       <w:r>
         <w:rPr>
           <w:u w:val="single"/>
@@ -7595,12 +9962,36 @@
         </w:rPr>
         <w:t>package.json</w:t>
       </w:r>
+      <w:proofErr w:type="spellEnd"/>
+      <w:proofErr w:type="gramEnd"/>
       <w:r>
         <w:rPr>
           <w:lang w:val="es-ES_tradnl"/>
         </w:rPr>
-        <w:t xml:space="preserve"> : fichero que se ejecuta al llamar a electron y ejecuta el main.ts</w:t>
-      </w:r>
+        <w:t xml:space="preserve"> : fichero que se ejecuta al llamar a </w:t>
+      </w:r>
+      <w:proofErr w:type="spellStart"/>
+      <w:r>
+        <w:rPr>
+          <w:lang w:val="es-ES_tradnl"/>
+        </w:rPr>
+        <w:t>electron</w:t>
+      </w:r>
+      <w:proofErr w:type="spellEnd"/>
+      <w:r>
+        <w:rPr>
+          <w:lang w:val="es-ES_tradnl"/>
+        </w:rPr>
+        <w:t xml:space="preserve"> y ejecuta el </w:t>
+      </w:r>
+      <w:proofErr w:type="spellStart"/>
+      <w:r>
+        <w:rPr>
+          <w:lang w:val="es-ES_tradnl"/>
+        </w:rPr>
+        <w:t>main.ts</w:t>
+      </w:r>
+      <w:proofErr w:type="spellEnd"/>
     </w:p>
     <w:tbl>
       <w:tblPr>
@@ -7623,12 +10014,16 @@
                 <w:lang w:val="es-ES_tradnl"/>
               </w:rPr>
             </w:pPr>
+            <w:proofErr w:type="spellStart"/>
+            <w:proofErr w:type="gramStart"/>
             <w:r>
               <w:rPr>
                 <w:lang w:val="es-ES_tradnl"/>
               </w:rPr>
               <w:t>package.json</w:t>
             </w:r>
+            <w:proofErr w:type="spellEnd"/>
+            <w:proofErr w:type="gramEnd"/>
           </w:p>
         </w:tc>
       </w:tr>
@@ -7710,7 +10105,29 @@
                 <w:szCs w:val="21"/>
                 <w:lang w:val="en-GB" w:eastAsia="es-ES"/>
               </w:rPr>
-              <w:t>"ws-angular"</w:t>
+              <w:t>"</w:t>
+            </w:r>
+            <w:proofErr w:type="spellStart"/>
+            <w:r>
+              <w:rPr>
+                <w:rFonts w:ascii="Consolas" w:eastAsia="Times New Roman" w:hAnsi="Consolas" w:cs="Times New Roman"/>
+                <w:color w:val="A31515"/>
+                <w:sz w:val="21"/>
+                <w:szCs w:val="21"/>
+                <w:lang w:val="en-GB" w:eastAsia="es-ES"/>
+              </w:rPr>
+              <w:t>ws</w:t>
+            </w:r>
+            <w:proofErr w:type="spellEnd"/>
+            <w:r>
+              <w:rPr>
+                <w:rFonts w:ascii="Consolas" w:eastAsia="Times New Roman" w:hAnsi="Consolas" w:cs="Times New Roman"/>
+                <w:color w:val="A31515"/>
+                <w:sz w:val="21"/>
+                <w:szCs w:val="21"/>
+                <w:lang w:val="en-GB" w:eastAsia="es-ES"/>
+              </w:rPr>
+              <w:t>-angular"</w:t>
             </w:r>
             <w:r>
               <w:rPr>
@@ -8174,16 +10591,38 @@
                 <w:szCs w:val="21"/>
                 <w:lang w:eastAsia="es-ES"/>
               </w:rPr>
-              <w:t>"lint"</w:t>
-            </w:r>
-            <w:r>
-              <w:rPr>
-                <w:rFonts w:ascii="Consolas" w:eastAsia="Times New Roman" w:hAnsi="Consolas" w:cs="Times New Roman"/>
-                <w:color w:val="000000"/>
+              <w:t>"</w:t>
+            </w:r>
+            <w:proofErr w:type="spellStart"/>
+            <w:r>
+              <w:rPr>
+                <w:rFonts w:ascii="Consolas" w:eastAsia="Times New Roman" w:hAnsi="Consolas" w:cs="Times New Roman"/>
+                <w:color w:val="0451A5"/>
                 <w:sz w:val="21"/>
                 <w:szCs w:val="21"/>
                 <w:lang w:eastAsia="es-ES"/>
               </w:rPr>
+              <w:t>lint</w:t>
+            </w:r>
+            <w:proofErr w:type="spellEnd"/>
+            <w:r>
+              <w:rPr>
+                <w:rFonts w:ascii="Consolas" w:eastAsia="Times New Roman" w:hAnsi="Consolas" w:cs="Times New Roman"/>
+                <w:color w:val="0451A5"/>
+                <w:sz w:val="21"/>
+                <w:szCs w:val="21"/>
+                <w:lang w:eastAsia="es-ES"/>
+              </w:rPr>
+              <w:t>"</w:t>
+            </w:r>
+            <w:r>
+              <w:rPr>
+                <w:rFonts w:ascii="Consolas" w:eastAsia="Times New Roman" w:hAnsi="Consolas" w:cs="Times New Roman"/>
+                <w:color w:val="000000"/>
+                <w:sz w:val="21"/>
+                <w:szCs w:val="21"/>
+                <w:lang w:eastAsia="es-ES"/>
+              </w:rPr>
               <w:t>: </w:t>
             </w:r>
             <w:r>
@@ -8194,7 +10633,29 @@
                 <w:szCs w:val="21"/>
                 <w:lang w:eastAsia="es-ES"/>
               </w:rPr>
-              <w:t>"ng lint"</w:t>
+              <w:t>"ng </w:t>
+            </w:r>
+            <w:proofErr w:type="spellStart"/>
+            <w:r>
+              <w:rPr>
+                <w:rFonts w:ascii="Consolas" w:eastAsia="Times New Roman" w:hAnsi="Consolas" w:cs="Times New Roman"/>
+                <w:color w:val="A31515"/>
+                <w:sz w:val="21"/>
+                <w:szCs w:val="21"/>
+                <w:lang w:eastAsia="es-ES"/>
+              </w:rPr>
+              <w:t>lint</w:t>
+            </w:r>
+            <w:proofErr w:type="spellEnd"/>
+            <w:r>
+              <w:rPr>
+                <w:rFonts w:ascii="Consolas" w:eastAsia="Times New Roman" w:hAnsi="Consolas" w:cs="Times New Roman"/>
+                <w:color w:val="A31515"/>
+                <w:sz w:val="21"/>
+                <w:szCs w:val="21"/>
+                <w:lang w:eastAsia="es-ES"/>
+              </w:rPr>
+              <w:t>"</w:t>
             </w:r>
             <w:r>
               <w:rPr>
@@ -8320,7 +10781,29 @@
                 <w:szCs w:val="21"/>
                 <w:lang w:val="en-GB" w:eastAsia="es-ES"/>
               </w:rPr>
-              <w:t>"ng build &amp;&amp; electron ."</w:t>
+              <w:t>"ng build &amp;&amp; </w:t>
+            </w:r>
+            <w:proofErr w:type="gramStart"/>
+            <w:r>
+              <w:rPr>
+                <w:rFonts w:ascii="Consolas" w:eastAsia="Times New Roman" w:hAnsi="Consolas" w:cs="Times New Roman"/>
+                <w:color w:val="A31515"/>
+                <w:sz w:val="21"/>
+                <w:szCs w:val="21"/>
+                <w:lang w:val="en-GB" w:eastAsia="es-ES"/>
+              </w:rPr>
+              <w:t>electron .</w:t>
+            </w:r>
+            <w:proofErr w:type="gramEnd"/>
+            <w:r>
+              <w:rPr>
+                <w:rFonts w:ascii="Consolas" w:eastAsia="Times New Roman" w:hAnsi="Consolas" w:cs="Times New Roman"/>
+                <w:color w:val="A31515"/>
+                <w:sz w:val="21"/>
+                <w:szCs w:val="21"/>
+                <w:lang w:val="en-GB" w:eastAsia="es-ES"/>
+              </w:rPr>
+              <w:t>"</w:t>
             </w:r>
           </w:p>
           <w:p>
@@ -8440,7 +10923,29 @@
                 <w:szCs w:val="21"/>
                 <w:lang w:eastAsia="es-ES"/>
               </w:rPr>
-              <w:t>"dependencies"</w:t>
+              <w:t>"</w:t>
+            </w:r>
+            <w:proofErr w:type="spellStart"/>
+            <w:r>
+              <w:rPr>
+                <w:rFonts w:ascii="Consolas" w:eastAsia="Times New Roman" w:hAnsi="Consolas" w:cs="Times New Roman"/>
+                <w:color w:val="0451A5"/>
+                <w:sz w:val="21"/>
+                <w:szCs w:val="21"/>
+                <w:lang w:eastAsia="es-ES"/>
+              </w:rPr>
+              <w:t>dependencies</w:t>
+            </w:r>
+            <w:proofErr w:type="spellEnd"/>
+            <w:r>
+              <w:rPr>
+                <w:rFonts w:ascii="Consolas" w:eastAsia="Times New Roman" w:hAnsi="Consolas" w:cs="Times New Roman"/>
+                <w:color w:val="0451A5"/>
+                <w:sz w:val="21"/>
+                <w:szCs w:val="21"/>
+                <w:lang w:eastAsia="es-ES"/>
+              </w:rPr>
+              <w:t>"</w:t>
             </w:r>
             <w:r>
               <w:rPr>
@@ -8492,12 +10997,22 @@
         </w:rPr>
         <w:t>En el fichero “</w:t>
       </w:r>
+      <w:proofErr w:type="spellStart"/>
+      <w:proofErr w:type="gramStart"/>
       <w:r>
         <w:rPr>
           <w:lang w:val="es-ES_tradnl"/>
         </w:rPr>
-        <w:t>app.module.ts</w:t>
-      </w:r>
+        <w:t>app.module</w:t>
+      </w:r>
+      <w:proofErr w:type="gramEnd"/>
+      <w:r>
+        <w:rPr>
+          <w:lang w:val="es-ES_tradnl"/>
+        </w:rPr>
+        <w:t>.ts</w:t>
+      </w:r>
+      <w:proofErr w:type="spellEnd"/>
       <w:r>
         <w:rPr>
           <w:lang w:val="es-ES_tradnl"/>
@@ -8526,12 +11041,22 @@
                 <w:lang w:val="en-GB"/>
               </w:rPr>
             </w:pPr>
+            <w:proofErr w:type="spellStart"/>
+            <w:proofErr w:type="gramStart"/>
             <w:r>
               <w:rPr>
                 <w:lang w:val="es-ES_tradnl"/>
               </w:rPr>
-              <w:t>app.module.ts</w:t>
-            </w:r>
+              <w:t>app.module</w:t>
+            </w:r>
+            <w:proofErr w:type="gramEnd"/>
+            <w:r>
+              <w:rPr>
+                <w:lang w:val="es-ES_tradnl"/>
+              </w:rPr>
+              <w:t>.ts</w:t>
+            </w:r>
+            <w:proofErr w:type="spellEnd"/>
           </w:p>
         </w:tc>
       </w:tr>
@@ -8570,7 +11095,41 @@
                 <w:szCs w:val="21"/>
                 <w:lang w:val="en-GB" w:eastAsia="es-ES"/>
               </w:rPr>
-              <w:t> { NgxElectronModule } </w:t>
+              <w:t> </w:t>
+            </w:r>
+            <w:proofErr w:type="gramStart"/>
+            <w:r>
+              <w:rPr>
+                <w:rFonts w:ascii="Consolas" w:eastAsia="Times New Roman" w:hAnsi="Consolas" w:cs="Times New Roman"/>
+                <w:color w:val="000000"/>
+                <w:sz w:val="21"/>
+                <w:szCs w:val="21"/>
+                <w:lang w:val="en-GB" w:eastAsia="es-ES"/>
+              </w:rPr>
+              <w:t>{ </w:t>
+            </w:r>
+            <w:proofErr w:type="spellStart"/>
+            <w:r>
+              <w:rPr>
+                <w:rFonts w:ascii="Consolas" w:eastAsia="Times New Roman" w:hAnsi="Consolas" w:cs="Times New Roman"/>
+                <w:color w:val="000000"/>
+                <w:sz w:val="21"/>
+                <w:szCs w:val="21"/>
+                <w:lang w:val="en-GB" w:eastAsia="es-ES"/>
+              </w:rPr>
+              <w:t>NgxElectronModule</w:t>
+            </w:r>
+            <w:proofErr w:type="spellEnd"/>
+            <w:proofErr w:type="gramEnd"/>
+            <w:r>
+              <w:rPr>
+                <w:rFonts w:ascii="Consolas" w:eastAsia="Times New Roman" w:hAnsi="Consolas" w:cs="Times New Roman"/>
+                <w:color w:val="000000"/>
+                <w:sz w:val="21"/>
+                <w:szCs w:val="21"/>
+                <w:lang w:val="en-GB" w:eastAsia="es-ES"/>
+              </w:rPr>
+              <w:t> } </w:t>
             </w:r>
             <w:r>
               <w:rPr>
@@ -8600,7 +11159,29 @@
                 <w:szCs w:val="21"/>
                 <w:lang w:val="en-GB" w:eastAsia="es-ES"/>
               </w:rPr>
-              <w:t>'ngx-electron'</w:t>
+              <w:t>'</w:t>
+            </w:r>
+            <w:proofErr w:type="spellStart"/>
+            <w:r>
+              <w:rPr>
+                <w:rFonts w:ascii="Consolas" w:eastAsia="Times New Roman" w:hAnsi="Consolas" w:cs="Times New Roman"/>
+                <w:color w:val="A31515"/>
+                <w:sz w:val="21"/>
+                <w:szCs w:val="21"/>
+                <w:lang w:val="en-GB" w:eastAsia="es-ES"/>
+              </w:rPr>
+              <w:t>ngx</w:t>
+            </w:r>
+            <w:proofErr w:type="spellEnd"/>
+            <w:r>
+              <w:rPr>
+                <w:rFonts w:ascii="Consolas" w:eastAsia="Times New Roman" w:hAnsi="Consolas" w:cs="Times New Roman"/>
+                <w:color w:val="A31515"/>
+                <w:sz w:val="21"/>
+                <w:szCs w:val="21"/>
+                <w:lang w:val="en-GB" w:eastAsia="es-ES"/>
+              </w:rPr>
+              <w:t>-electron'</w:t>
             </w:r>
             <w:r>
               <w:rPr>
@@ -8657,6 +11238,7 @@
               </w:rPr>
               <w:t>  </w:t>
             </w:r>
+            <w:proofErr w:type="spellStart"/>
             <w:r>
               <w:rPr>
                 <w:rFonts w:ascii="Courier New" w:eastAsia="Times New Roman" w:hAnsi="Courier New" w:cs="Courier New"/>
@@ -8664,18 +11246,9 @@
                 <w:szCs w:val="20"/>
                 <w:lang w:eastAsia="es-ES"/>
               </w:rPr>
-              <w:t xml:space="preserve">imports: [ </w:t>
-            </w:r>
-          </w:p>
-          <w:p>
-            <w:pPr>
-              <w:rPr>
-                <w:rFonts w:ascii="Consolas" w:eastAsia="Times New Roman" w:hAnsi="Consolas" w:cs="Times New Roman"/>
-                <w:sz w:val="24"/>
-                <w:szCs w:val="24"/>
-                <w:lang w:eastAsia="es-ES"/>
-              </w:rPr>
-            </w:pPr>
+              <w:t>imports</w:t>
+            </w:r>
+            <w:proofErr w:type="spellEnd"/>
             <w:r>
               <w:rPr>
                 <w:rFonts w:ascii="Courier New" w:eastAsia="Times New Roman" w:hAnsi="Courier New" w:cs="Courier New"/>
@@ -8683,7 +11256,46 @@
                 <w:szCs w:val="20"/>
                 <w:lang w:eastAsia="es-ES"/>
               </w:rPr>
-              <w:t xml:space="preserve">    NgxElectronModule </w:t>
+              <w:t xml:space="preserve">: [ </w:t>
+            </w:r>
+          </w:p>
+          <w:p>
+            <w:pPr>
+              <w:rPr>
+                <w:rFonts w:ascii="Consolas" w:eastAsia="Times New Roman" w:hAnsi="Consolas" w:cs="Times New Roman"/>
+                <w:sz w:val="24"/>
+                <w:szCs w:val="24"/>
+                <w:lang w:eastAsia="es-ES"/>
+              </w:rPr>
+            </w:pPr>
+            <w:r>
+              <w:rPr>
+                <w:rFonts w:ascii="Courier New" w:eastAsia="Times New Roman" w:hAnsi="Courier New" w:cs="Courier New"/>
+                <w:sz w:val="20"/>
+                <w:szCs w:val="20"/>
+                <w:lang w:eastAsia="es-ES"/>
+              </w:rPr>
+              <w:t>    </w:t>
+            </w:r>
+            <w:proofErr w:type="spellStart"/>
+            <w:r>
+              <w:rPr>
+                <w:rFonts w:ascii="Courier New" w:eastAsia="Times New Roman" w:hAnsi="Courier New" w:cs="Courier New"/>
+                <w:sz w:val="20"/>
+                <w:szCs w:val="20"/>
+                <w:lang w:eastAsia="es-ES"/>
+              </w:rPr>
+              <w:t>NgxElectronModule</w:t>
+            </w:r>
+            <w:proofErr w:type="spellEnd"/>
+            <w:r>
+              <w:rPr>
+                <w:rFonts w:ascii="Courier New" w:eastAsia="Times New Roman" w:hAnsi="Courier New" w:cs="Courier New"/>
+                <w:sz w:val="20"/>
+                <w:szCs w:val="20"/>
+                <w:lang w:eastAsia="es-ES"/>
+              </w:rPr>
+              <w:t xml:space="preserve"> </w:t>
             </w:r>
           </w:p>
           <w:p>
@@ -8724,8 +11336,13 @@
         <w:t>“index.html</w:t>
       </w:r>
       <w:r>
-        <w:t>” cambiar href</w:t>
-      </w:r>
+        <w:t xml:space="preserve">” cambiar </w:t>
+      </w:r>
+      <w:proofErr w:type="spellStart"/>
+      <w:r>
+        <w:t>href</w:t>
+      </w:r>
+      <w:proofErr w:type="spellEnd"/>
     </w:p>
     <w:tbl>
       <w:tblPr>
@@ -8758,7 +11375,15 @@
           </w:tcPr>
           <w:p>
             <w:r>
-              <w:t>&lt;base href="/"&gt;</w:t>
+              <w:t xml:space="preserve">&lt;base </w:t>
+            </w:r>
+            <w:proofErr w:type="spellStart"/>
+            <w:r>
+              <w:t>href</w:t>
+            </w:r>
+            <w:proofErr w:type="spellEnd"/>
+            <w:r>
+              <w:t>="/"&gt;</w:t>
             </w:r>
           </w:p>
           <w:p/>
@@ -8770,7 +11395,23 @@
           <w:p/>
           <w:p>
             <w:r>
-              <w:t>&lt;'base href="./"&gt;</w:t>
+              <w:t xml:space="preserve">&lt;'base </w:t>
+            </w:r>
+            <w:proofErr w:type="spellStart"/>
+            <w:r>
+              <w:t>href</w:t>
+            </w:r>
+            <w:proofErr w:type="spellEnd"/>
+            <w:r>
+              <w:t>=</w:t>
+            </w:r>
+            <w:proofErr w:type="gramStart"/>
+            <w:r>
+              <w:t>"./</w:t>
+            </w:r>
+            <w:proofErr w:type="gramEnd"/>
+            <w:r>
+              <w:t>"&gt;</w:t>
             </w:r>
           </w:p>
         </w:tc>
@@ -8797,7 +11438,25 @@
           <w:bCs/>
           <w:u w:val="single"/>
         </w:rPr>
-        <w:t>Correr Electron (CMD)</w:t>
+        <w:t xml:space="preserve">Correr </w:t>
+      </w:r>
+      <w:proofErr w:type="spellStart"/>
+      <w:r>
+        <w:rPr>
+          <w:b/>
+          <w:bCs/>
+          <w:u w:val="single"/>
+        </w:rPr>
+        <w:t>Electron</w:t>
+      </w:r>
+      <w:proofErr w:type="spellEnd"/>
+      <w:r>
+        <w:rPr>
+          <w:b/>
+          <w:bCs/>
+          <w:u w:val="single"/>
+        </w:rPr>
+        <w:t xml:space="preserve"> (CMD)</w:t>
       </w:r>
     </w:p>
     <w:p>
@@ -8832,10 +11491,34 @@
     <w:p>
       <w:r>
         <w:lastRenderedPageBreak/>
-        <w:t>Corro electron con este c</w:t>
-      </w:r>
-      <w:r>
-        <w:t>omando, usar el cmd como admin.</w:t>
+        <w:t xml:space="preserve">Corro </w:t>
+      </w:r>
+      <w:proofErr w:type="spellStart"/>
+      <w:r>
+        <w:t>electron</w:t>
+      </w:r>
+      <w:proofErr w:type="spellEnd"/>
+      <w:r>
+        <w:t xml:space="preserve"> con este c</w:t>
+      </w:r>
+      <w:r>
+        <w:t xml:space="preserve">omando, usar el </w:t>
+      </w:r>
+      <w:proofErr w:type="spellStart"/>
+      <w:r>
+        <w:t>cmd</w:t>
+      </w:r>
+      <w:proofErr w:type="spellEnd"/>
+      <w:r>
+        <w:t xml:space="preserve"> como </w:t>
+      </w:r>
+      <w:proofErr w:type="spellStart"/>
+      <w:r>
+        <w:t>admin</w:t>
+      </w:r>
+      <w:proofErr w:type="spellEnd"/>
+      <w:r>
+        <w:t>.</w:t>
       </w:r>
     </w:p>
     <w:p>
@@ -8855,12 +11538,28 @@
         </w:rPr>
         <w:t xml:space="preserve"> </w:t>
       </w:r>
+      <w:proofErr w:type="spellStart"/>
       <w:r>
         <w:rPr>
           <w:lang w:val="es-ES_tradnl"/>
         </w:rPr>
-        <w:t>npm run electron</w:t>
-      </w:r>
+        <w:t>npm</w:t>
+      </w:r>
+      <w:proofErr w:type="spellEnd"/>
+      <w:r>
+        <w:rPr>
+          <w:lang w:val="es-ES_tradnl"/>
+        </w:rPr>
+        <w:t xml:space="preserve"> run </w:t>
+      </w:r>
+      <w:proofErr w:type="spellStart"/>
+      <w:r>
+        <w:rPr>
+          <w:lang w:val="es-ES_tradnl"/>
+        </w:rPr>
+        <w:t>electron</w:t>
+      </w:r>
+      <w:proofErr w:type="spellEnd"/>
     </w:p>
     <w:p>
       <w:pPr>

</xml_diff>